<commit_message>
Refactoring: moving from dead Apache POI to DOCX4J
</commit_message>
<xml_diff>
--- a/templates/DocumentCustom.docx
+++ b/templates/DocumentCustom.docx
@@ -1,6 +1,6 @@
 
 <file path=word/document.xml><?xml version="1.0" encoding="utf-8"?>
-<w:document xmlns:wpc="http://schemas.microsoft.com/office/word/2010/wordprocessingCanvas" xmlns:mc="http://schemas.openxmlformats.org/markup-compatibility/2006" xmlns:o="urn:schemas-microsoft-com:office:office" xmlns:r="http://schemas.openxmlformats.org/officeDocument/2006/relationships" xmlns:m="http://schemas.openxmlformats.org/officeDocument/2006/math" xmlns:v="urn:schemas-microsoft-com:vml" xmlns:wp14="http://schemas.microsoft.com/office/word/2010/wordprocessingDrawing" xmlns:wp="http://schemas.openxmlformats.org/drawingml/2006/wordprocessingDrawing" xmlns:w10="urn:schemas-microsoft-com:office:word" xmlns:w="http://schemas.openxmlformats.org/wordprocessingml/2006/main" xmlns:w14="http://schemas.microsoft.com/office/word/2010/wordml" xmlns:w15="http://schemas.microsoft.com/office/word/2012/wordml" xmlns:wpg="http://schemas.microsoft.com/office/word/2010/wordprocessingGroup" xmlns:wpi="http://schemas.microsoft.com/office/word/2010/wordprocessingInk" xmlns:wne="http://schemas.microsoft.com/office/word/2006/wordml" xmlns:wps="http://schemas.microsoft.com/office/word/2010/wordprocessingShape" mc:Ignorable="w14 w15 wp14">
+<w:document xmlns:wpc="http://schemas.microsoft.com/office/word/2010/wordprocessingCanvas" xmlns:mc="http://schemas.openxmlformats.org/markup-compatibility/2006" xmlns:o="urn:schemas-microsoft-com:office:office" xmlns:r="http://schemas.openxmlformats.org/officeDocument/2006/relationships" xmlns:m="http://schemas.openxmlformats.org/officeDocument/2006/math" xmlns:v="urn:schemas-microsoft-com:vml" xmlns:wp14="http://schemas.microsoft.com/office/word/2010/wordprocessingDrawing" xmlns:wp="http://schemas.openxmlformats.org/drawingml/2006/wordprocessingDrawing" xmlns:w10="urn:schemas-microsoft-com:office:word" xmlns:w="http://schemas.openxmlformats.org/wordprocessingml/2006/main" xmlns:w14="http://schemas.microsoft.com/office/word/2010/wordml" xmlns:wpg="http://schemas.microsoft.com/office/word/2010/wordprocessingGroup" xmlns:wpi="http://schemas.microsoft.com/office/word/2010/wordprocessingInk" xmlns:wne="http://schemas.microsoft.com/office/word/2006/wordml" xmlns:wps="http://schemas.microsoft.com/office/word/2010/wordprocessingShape" mc:Ignorable="w14 wp14">
   <w:body>
     <w:p>
       <w:pPr>
@@ -11,7 +11,7 @@
           <w:lang w:val="en-US"/>
         </w:rPr>
       </w:pPr>
-      <w:bookmarkStart w:id="0" w:name="_GoBack"/>
+      <w:proofErr w:type="spellStart"/>
       <w:r>
         <w:rPr>
           <w:rFonts w:ascii="Verdana" w:hAnsi="Verdana"/>
@@ -19,6 +19,7 @@
         </w:rPr>
         <w:t>Исх</w:t>
       </w:r>
+      <w:proofErr w:type="spellEnd"/>
       <w:r>
         <w:rPr>
           <w:rFonts w:ascii="Verdana" w:hAnsi="Verdana"/>
@@ -33,41 +34,25 @@
           <w:sz w:val="24"/>
           <w:lang w:val="en-US"/>
         </w:rPr>
-        <w:t>[input:num]</w:t>
-      </w:r>
-    </w:p>
-    <w:bookmarkEnd w:id="0"/>
-    <w:p>
-      <w:pPr>
-        <w:spacing w:after="0" w:line="240" w:lineRule="auto"/>
-        <w:rPr>
-          <w:rFonts w:ascii="Verdana" w:hAnsi="Verdana"/>
-          <w:sz w:val="24"/>
-          <w:lang w:val="en-US"/>
-        </w:rPr>
-      </w:pPr>
-      <w:r>
-        <w:rPr>
-          <w:rFonts w:ascii="Verdana" w:hAnsi="Verdana"/>
-          <w:sz w:val="24"/>
-        </w:rPr>
-        <w:t>От</w:t>
-      </w:r>
-      <w:r>
-        <w:rPr>
-          <w:rFonts w:ascii="Verdana" w:hAnsi="Verdana"/>
-          <w:sz w:val="24"/>
-          <w:lang w:val="en-US"/>
-        </w:rPr>
-        <w:t xml:space="preserve"> </w:t>
-      </w:r>
-      <w:r>
-        <w:rPr>
-          <w:rFonts w:ascii="Verdana" w:hAnsi="Verdana"/>
-          <w:sz w:val="24"/>
-          <w:lang w:val="en-US"/>
-        </w:rPr>
-        <w:t>[create:date]</w:t>
+        <w:t>[</w:t>
+      </w:r>
+      <w:proofErr w:type="spellStart"/>
+      <w:r>
+        <w:rPr>
+          <w:rFonts w:ascii="Verdana" w:hAnsi="Verdana"/>
+          <w:sz w:val="24"/>
+          <w:lang w:val="en-US"/>
+        </w:rPr>
+        <w:t>input:num</w:t>
+      </w:r>
+      <w:proofErr w:type="spellEnd"/>
+      <w:r>
+        <w:rPr>
+          <w:rFonts w:ascii="Verdana" w:hAnsi="Verdana"/>
+          <w:sz w:val="24"/>
+          <w:lang w:val="en-US"/>
+        </w:rPr>
+        <w:t>]</w:t>
       </w:r>
     </w:p>
     <w:p>
@@ -79,10 +64,46 @@
           <w:lang w:val="en-US"/>
         </w:rPr>
       </w:pPr>
+      <w:r>
+        <w:rPr>
+          <w:rFonts w:ascii="Verdana" w:hAnsi="Verdana"/>
+          <w:sz w:val="24"/>
+        </w:rPr>
+        <w:t>От</w:t>
+      </w:r>
+      <w:r>
+        <w:rPr>
+          <w:rFonts w:ascii="Verdana" w:hAnsi="Verdana"/>
+          <w:sz w:val="24"/>
+          <w:lang w:val="en-US"/>
+        </w:rPr>
+        <w:t xml:space="preserve"> </w:t>
+      </w:r>
+      <w:r>
+        <w:rPr>
+          <w:noProof/>
+          <w:sz w:val="28"/>
+          <w:szCs w:val="28"/>
+          <w:lang w:val="en-US"/>
+        </w:rPr>
+        <w:t>[t:today]</w:t>
+      </w:r>
+      <w:bookmarkStart w:id="0" w:name="_GoBack"/>
+      <w:bookmarkEnd w:id="0"/>
     </w:p>
     <w:p>
       <w:pPr>
         <w:spacing w:after="0" w:line="240" w:lineRule="auto"/>
+        <w:rPr>
+          <w:rFonts w:ascii="Verdana" w:hAnsi="Verdana"/>
+          <w:sz w:val="24"/>
+          <w:lang w:val="en-US"/>
+        </w:rPr>
+      </w:pPr>
+    </w:p>
+    <w:p>
+      <w:pPr>
+        <w:spacing w:after="0" w:line="240" w:lineRule="auto"/>
         <w:jc w:val="right"/>
         <w:rPr>
           <w:rFonts w:ascii="Verdana" w:hAnsi="Verdana"/>
@@ -152,7 +173,35 @@
           <w:sz w:val="24"/>
           <w:lang w:val="en-US"/>
         </w:rPr>
-        <w:t>[enter:address]</w:t>
+        <w:t>[</w:t>
+      </w:r>
+      <w:proofErr w:type="spellStart"/>
+      <w:proofErr w:type="gramStart"/>
+      <w:r>
+        <w:rPr>
+          <w:rFonts w:ascii="Verdana" w:hAnsi="Verdana"/>
+          <w:sz w:val="24"/>
+          <w:lang w:val="en-US"/>
+        </w:rPr>
+        <w:t>enter:</w:t>
+      </w:r>
+      <w:proofErr w:type="gramEnd"/>
+      <w:r>
+        <w:rPr>
+          <w:rFonts w:ascii="Verdana" w:hAnsi="Verdana"/>
+          <w:sz w:val="24"/>
+          <w:lang w:val="en-US"/>
+        </w:rPr>
+        <w:t>address</w:t>
+      </w:r>
+      <w:proofErr w:type="spellEnd"/>
+      <w:r>
+        <w:rPr>
+          <w:rFonts w:ascii="Verdana" w:hAnsi="Verdana"/>
+          <w:sz w:val="24"/>
+          <w:lang w:val="en-US"/>
+        </w:rPr>
+        <w:t>]</w:t>
       </w:r>
     </w:p>
     <w:p>
@@ -233,7 +282,35 @@
           <w:sz w:val="24"/>
           <w:lang w:val="en-US"/>
         </w:rPr>
-        <w:t>[doc:cap]</w:t>
+        <w:t>[</w:t>
+      </w:r>
+      <w:proofErr w:type="spellStart"/>
+      <w:proofErr w:type="gramStart"/>
+      <w:r>
+        <w:rPr>
+          <w:rFonts w:ascii="Verdana" w:hAnsi="Verdana"/>
+          <w:sz w:val="24"/>
+          <w:lang w:val="en-US"/>
+        </w:rPr>
+        <w:t>doc:</w:t>
+      </w:r>
+      <w:proofErr w:type="gramEnd"/>
+      <w:r>
+        <w:rPr>
+          <w:rFonts w:ascii="Verdana" w:hAnsi="Verdana"/>
+          <w:sz w:val="24"/>
+          <w:lang w:val="en-US"/>
+        </w:rPr>
+        <w:t>cap</w:t>
+      </w:r>
+      <w:proofErr w:type="spellEnd"/>
+      <w:r>
+        <w:rPr>
+          <w:rFonts w:ascii="Verdana" w:hAnsi="Verdana"/>
+          <w:sz w:val="24"/>
+          <w:lang w:val="en-US"/>
+        </w:rPr>
+        <w:t>]</w:t>
       </w:r>
     </w:p>
     <w:p>
@@ -263,7 +340,35 @@
           <w:sz w:val="24"/>
           <w:lang w:val="en-US"/>
         </w:rPr>
-        <w:t>[enter:intro]</w:t>
+        <w:t>[</w:t>
+      </w:r>
+      <w:proofErr w:type="spellStart"/>
+      <w:proofErr w:type="gramStart"/>
+      <w:r>
+        <w:rPr>
+          <w:rFonts w:ascii="Verdana" w:hAnsi="Verdana"/>
+          <w:sz w:val="24"/>
+          <w:lang w:val="en-US"/>
+        </w:rPr>
+        <w:t>enter:</w:t>
+      </w:r>
+      <w:proofErr w:type="gramEnd"/>
+      <w:r>
+        <w:rPr>
+          <w:rFonts w:ascii="Verdana" w:hAnsi="Verdana"/>
+          <w:sz w:val="24"/>
+          <w:lang w:val="en-US"/>
+        </w:rPr>
+        <w:t>intro</w:t>
+      </w:r>
+      <w:proofErr w:type="spellEnd"/>
+      <w:r>
+        <w:rPr>
+          <w:rFonts w:ascii="Verdana" w:hAnsi="Verdana"/>
+          <w:sz w:val="24"/>
+          <w:lang w:val="en-US"/>
+        </w:rPr>
+        <w:t>]</w:t>
       </w:r>
     </w:p>
     <w:p>
@@ -293,7 +398,35 @@
           <w:sz w:val="24"/>
           <w:lang w:val="en-US"/>
         </w:rPr>
-        <w:t>[enter:base]</w:t>
+        <w:t>[</w:t>
+      </w:r>
+      <w:proofErr w:type="spellStart"/>
+      <w:proofErr w:type="gramStart"/>
+      <w:r>
+        <w:rPr>
+          <w:rFonts w:ascii="Verdana" w:hAnsi="Verdana"/>
+          <w:sz w:val="24"/>
+          <w:lang w:val="en-US"/>
+        </w:rPr>
+        <w:t>enter:</w:t>
+      </w:r>
+      <w:proofErr w:type="gramEnd"/>
+      <w:r>
+        <w:rPr>
+          <w:rFonts w:ascii="Verdana" w:hAnsi="Verdana"/>
+          <w:sz w:val="24"/>
+          <w:lang w:val="en-US"/>
+        </w:rPr>
+        <w:t>base</w:t>
+      </w:r>
+      <w:proofErr w:type="spellEnd"/>
+      <w:r>
+        <w:rPr>
+          <w:rFonts w:ascii="Verdana" w:hAnsi="Verdana"/>
+          <w:sz w:val="24"/>
+          <w:lang w:val="en-US"/>
+        </w:rPr>
+        <w:t>]</w:t>
       </w:r>
     </w:p>
     <w:p>
@@ -314,14 +447,30 @@
         <w:rPr>
           <w:rFonts w:ascii="Verdana" w:hAnsi="Verdana"/>
           <w:sz w:val="24"/>
-        </w:rPr>
-      </w:pPr>
-      <w:r>
-        <w:rPr>
-          <w:rFonts w:ascii="Verdana" w:hAnsi="Verdana"/>
-          <w:sz w:val="24"/>
-        </w:rPr>
-        <w:t>ТЕКСТ ПИСЬМА</w:t>
+          <w:lang w:val="en-US"/>
+        </w:rPr>
+      </w:pPr>
+      <w:r>
+        <w:rPr>
+          <w:rFonts w:ascii="Verdana" w:hAnsi="Verdana"/>
+          <w:sz w:val="24"/>
+        </w:rPr>
+        <w:t>ТЕКСТ</w:t>
+      </w:r>
+      <w:r>
+        <w:rPr>
+          <w:rFonts w:ascii="Verdana" w:hAnsi="Verdana"/>
+          <w:sz w:val="24"/>
+          <w:lang w:val="en-US"/>
+        </w:rPr>
+        <w:t xml:space="preserve"> </w:t>
+      </w:r>
+      <w:r>
+        <w:rPr>
+          <w:rFonts w:ascii="Verdana" w:hAnsi="Verdana"/>
+          <w:sz w:val="24"/>
+        </w:rPr>
+        <w:t>ПИСЬМА</w:t>
       </w:r>
     </w:p>
     <w:p>
@@ -331,6 +480,7 @@
         <w:rPr>
           <w:rFonts w:ascii="Verdana" w:hAnsi="Verdana"/>
           <w:sz w:val="24"/>
+          <w:lang w:val="en-US"/>
         </w:rPr>
       </w:pPr>
     </w:p>
@@ -350,7 +500,35 @@
           <w:sz w:val="24"/>
           <w:lang w:val="en-US"/>
         </w:rPr>
-        <w:t>[enter:fin]</w:t>
+        <w:t>[</w:t>
+      </w:r>
+      <w:proofErr w:type="spellStart"/>
+      <w:proofErr w:type="gramStart"/>
+      <w:r>
+        <w:rPr>
+          <w:rFonts w:ascii="Verdana" w:hAnsi="Verdana"/>
+          <w:sz w:val="24"/>
+          <w:lang w:val="en-US"/>
+        </w:rPr>
+        <w:t>enter:</w:t>
+      </w:r>
+      <w:proofErr w:type="gramEnd"/>
+      <w:r>
+        <w:rPr>
+          <w:rFonts w:ascii="Verdana" w:hAnsi="Verdana"/>
+          <w:sz w:val="24"/>
+          <w:lang w:val="en-US"/>
+        </w:rPr>
+        <w:t>fin</w:t>
+      </w:r>
+      <w:proofErr w:type="spellEnd"/>
+      <w:r>
+        <w:rPr>
+          <w:rFonts w:ascii="Verdana" w:hAnsi="Verdana"/>
+          <w:sz w:val="24"/>
+          <w:lang w:val="en-US"/>
+        </w:rPr>
+        <w:t>]</w:t>
       </w:r>
     </w:p>
     <w:p>
@@ -370,6 +548,7 @@
         <w:rPr>
           <w:rFonts w:ascii="Verdana" w:hAnsi="Verdana"/>
           <w:sz w:val="24"/>
+          <w:lang w:val="en-US"/>
         </w:rPr>
       </w:pPr>
     </w:p>
@@ -379,6 +558,7 @@
         <w:rPr>
           <w:rFonts w:ascii="Verdana" w:hAnsi="Verdana"/>
           <w:sz w:val="24"/>
+          <w:lang w:val="en-US"/>
         </w:rPr>
       </w:pPr>
     </w:p>
@@ -399,7 +579,35 @@
           <w:sz w:val="24"/>
           <w:lang w:val="en-US"/>
         </w:rPr>
-        <w:t>[director:signature]</w:t>
+        <w:t>[</w:t>
+      </w:r>
+      <w:proofErr w:type="spellStart"/>
+      <w:proofErr w:type="gramStart"/>
+      <w:r>
+        <w:rPr>
+          <w:rFonts w:ascii="Verdana" w:hAnsi="Verdana"/>
+          <w:sz w:val="24"/>
+          <w:lang w:val="en-US"/>
+        </w:rPr>
+        <w:t>director:</w:t>
+      </w:r>
+      <w:proofErr w:type="gramEnd"/>
+      <w:r>
+        <w:rPr>
+          <w:rFonts w:ascii="Verdana" w:hAnsi="Verdana"/>
+          <w:sz w:val="24"/>
+          <w:lang w:val="en-US"/>
+        </w:rPr>
+        <w:t>signature</w:t>
+      </w:r>
+      <w:proofErr w:type="spellEnd"/>
+      <w:r>
+        <w:rPr>
+          <w:rFonts w:ascii="Verdana" w:hAnsi="Verdana"/>
+          <w:sz w:val="24"/>
+          <w:lang w:val="en-US"/>
+        </w:rPr>
+        <w:t>]</w:t>
       </w:r>
     </w:p>
     <w:p>
@@ -436,11 +644,39 @@
           <w:sz w:val="24"/>
           <w:lang w:val="en-US"/>
         </w:rPr>
-        <w:t>[worker:info]</w:t>
+        <w:t>[</w:t>
+      </w:r>
+      <w:proofErr w:type="spellStart"/>
+      <w:proofErr w:type="gramStart"/>
+      <w:r>
+        <w:rPr>
+          <w:rFonts w:ascii="Verdana" w:hAnsi="Verdana"/>
+          <w:sz w:val="24"/>
+          <w:lang w:val="en-US"/>
+        </w:rPr>
+        <w:t>worker:</w:t>
+      </w:r>
+      <w:proofErr w:type="gramEnd"/>
+      <w:r>
+        <w:rPr>
+          <w:rFonts w:ascii="Verdana" w:hAnsi="Verdana"/>
+          <w:sz w:val="24"/>
+          <w:lang w:val="en-US"/>
+        </w:rPr>
+        <w:t>info</w:t>
+      </w:r>
+      <w:proofErr w:type="spellEnd"/>
+      <w:r>
+        <w:rPr>
+          <w:rFonts w:ascii="Verdana" w:hAnsi="Verdana"/>
+          <w:sz w:val="24"/>
+          <w:lang w:val="en-US"/>
+        </w:rPr>
+        <w:t>]</w:t>
       </w:r>
     </w:p>
     <w:sectPr>
-      <w:headerReference w:type="default" r:id="rId7"/>
+      <w:headerReference w:type="default" r:id="rId8"/>
       <w:pgSz w:w="11906" w:h="16838"/>
       <w:pgMar w:top="851" w:right="991" w:bottom="1134" w:left="851" w:header="708" w:footer="708" w:gutter="0"/>
       <w:cols w:space="708"/>
@@ -451,7 +687,7 @@
 </file>
 
 <file path=word/endnotes.xml><?xml version="1.0" encoding="utf-8"?>
-<w:endnotes xmlns:wpc="http://schemas.microsoft.com/office/word/2010/wordprocessingCanvas" xmlns:mc="http://schemas.openxmlformats.org/markup-compatibility/2006" xmlns:o="urn:schemas-microsoft-com:office:office" xmlns:r="http://schemas.openxmlformats.org/officeDocument/2006/relationships" xmlns:m="http://schemas.openxmlformats.org/officeDocument/2006/math" xmlns:v="urn:schemas-microsoft-com:vml" xmlns:wp14="http://schemas.microsoft.com/office/word/2010/wordprocessingDrawing" xmlns:wp="http://schemas.openxmlformats.org/drawingml/2006/wordprocessingDrawing" xmlns:w10="urn:schemas-microsoft-com:office:word" xmlns:w="http://schemas.openxmlformats.org/wordprocessingml/2006/main" xmlns:w14="http://schemas.microsoft.com/office/word/2010/wordml" xmlns:w15="http://schemas.microsoft.com/office/word/2012/wordml" xmlns:wpg="http://schemas.microsoft.com/office/word/2010/wordprocessingGroup" xmlns:wpi="http://schemas.microsoft.com/office/word/2010/wordprocessingInk" xmlns:wne="http://schemas.microsoft.com/office/word/2006/wordml" xmlns:wps="http://schemas.microsoft.com/office/word/2010/wordprocessingShape" mc:Ignorable="w14 w15 wp14">
+<w:endnotes xmlns:wpc="http://schemas.microsoft.com/office/word/2010/wordprocessingCanvas" xmlns:mc="http://schemas.openxmlformats.org/markup-compatibility/2006" xmlns:o="urn:schemas-microsoft-com:office:office" xmlns:r="http://schemas.openxmlformats.org/officeDocument/2006/relationships" xmlns:m="http://schemas.openxmlformats.org/officeDocument/2006/math" xmlns:v="urn:schemas-microsoft-com:vml" xmlns:wp14="http://schemas.microsoft.com/office/word/2010/wordprocessingDrawing" xmlns:wp="http://schemas.openxmlformats.org/drawingml/2006/wordprocessingDrawing" xmlns:w10="urn:schemas-microsoft-com:office:word" xmlns:w="http://schemas.openxmlformats.org/wordprocessingml/2006/main" xmlns:w14="http://schemas.microsoft.com/office/word/2010/wordml" xmlns:wpg="http://schemas.microsoft.com/office/word/2010/wordprocessingGroup" xmlns:wpi="http://schemas.microsoft.com/office/word/2010/wordprocessingInk" xmlns:wne="http://schemas.microsoft.com/office/word/2006/wordml" xmlns:wps="http://schemas.microsoft.com/office/word/2010/wordprocessingShape" mc:Ignorable="w14 wp14">
   <w:endnote w:type="separator" w:id="-1">
     <w:p>
       <w:pPr>
@@ -476,7 +712,7 @@
 </file>
 
 <file path=word/footnotes.xml><?xml version="1.0" encoding="utf-8"?>
-<w:footnotes xmlns:wpc="http://schemas.microsoft.com/office/word/2010/wordprocessingCanvas" xmlns:mc="http://schemas.openxmlformats.org/markup-compatibility/2006" xmlns:o="urn:schemas-microsoft-com:office:office" xmlns:r="http://schemas.openxmlformats.org/officeDocument/2006/relationships" xmlns:m="http://schemas.openxmlformats.org/officeDocument/2006/math" xmlns:v="urn:schemas-microsoft-com:vml" xmlns:wp14="http://schemas.microsoft.com/office/word/2010/wordprocessingDrawing" xmlns:wp="http://schemas.openxmlformats.org/drawingml/2006/wordprocessingDrawing" xmlns:w10="urn:schemas-microsoft-com:office:word" xmlns:w="http://schemas.openxmlformats.org/wordprocessingml/2006/main" xmlns:w14="http://schemas.microsoft.com/office/word/2010/wordml" xmlns:w15="http://schemas.microsoft.com/office/word/2012/wordml" xmlns:wpg="http://schemas.microsoft.com/office/word/2010/wordprocessingGroup" xmlns:wpi="http://schemas.microsoft.com/office/word/2010/wordprocessingInk" xmlns:wne="http://schemas.microsoft.com/office/word/2006/wordml" xmlns:wps="http://schemas.microsoft.com/office/word/2010/wordprocessingShape" mc:Ignorable="w14 w15 wp14">
+<w:footnotes xmlns:wpc="http://schemas.microsoft.com/office/word/2010/wordprocessingCanvas" xmlns:mc="http://schemas.openxmlformats.org/markup-compatibility/2006" xmlns:o="urn:schemas-microsoft-com:office:office" xmlns:r="http://schemas.openxmlformats.org/officeDocument/2006/relationships" xmlns:m="http://schemas.openxmlformats.org/officeDocument/2006/math" xmlns:v="urn:schemas-microsoft-com:vml" xmlns:wp14="http://schemas.microsoft.com/office/word/2010/wordprocessingDrawing" xmlns:wp="http://schemas.openxmlformats.org/drawingml/2006/wordprocessingDrawing" xmlns:w10="urn:schemas-microsoft-com:office:word" xmlns:w="http://schemas.openxmlformats.org/wordprocessingml/2006/main" xmlns:w14="http://schemas.microsoft.com/office/word/2010/wordml" xmlns:wpg="http://schemas.microsoft.com/office/word/2010/wordprocessingGroup" xmlns:wpi="http://schemas.microsoft.com/office/word/2010/wordprocessingInk" xmlns:wne="http://schemas.microsoft.com/office/word/2006/wordml" xmlns:wps="http://schemas.microsoft.com/office/word/2010/wordprocessingShape" mc:Ignorable="w14 wp14">
   <w:footnote w:type="separator" w:id="-1">
     <w:p>
       <w:pPr>
@@ -501,7 +737,7 @@
 </file>
 
 <file path=word/header1.xml><?xml version="1.0" encoding="utf-8"?>
-<w:hdr xmlns:wpc="http://schemas.microsoft.com/office/word/2010/wordprocessingCanvas" xmlns:mc="http://schemas.openxmlformats.org/markup-compatibility/2006" xmlns:o="urn:schemas-microsoft-com:office:office" xmlns:r="http://schemas.openxmlformats.org/officeDocument/2006/relationships" xmlns:m="http://schemas.openxmlformats.org/officeDocument/2006/math" xmlns:v="urn:schemas-microsoft-com:vml" xmlns:wp14="http://schemas.microsoft.com/office/word/2010/wordprocessingDrawing" xmlns:wp="http://schemas.openxmlformats.org/drawingml/2006/wordprocessingDrawing" xmlns:w10="urn:schemas-microsoft-com:office:word" xmlns:w="http://schemas.openxmlformats.org/wordprocessingml/2006/main" xmlns:w14="http://schemas.microsoft.com/office/word/2010/wordml" xmlns:w15="http://schemas.microsoft.com/office/word/2012/wordml" xmlns:wpg="http://schemas.microsoft.com/office/word/2010/wordprocessingGroup" xmlns:wpi="http://schemas.microsoft.com/office/word/2010/wordprocessingInk" xmlns:wne="http://schemas.microsoft.com/office/word/2006/wordml" xmlns:wps="http://schemas.microsoft.com/office/word/2010/wordprocessingShape" mc:Ignorable="w14 w15 wp14">
+<w:hdr xmlns:wpc="http://schemas.microsoft.com/office/word/2010/wordprocessingCanvas" xmlns:mc="http://schemas.openxmlformats.org/markup-compatibility/2006" xmlns:o="urn:schemas-microsoft-com:office:office" xmlns:r="http://schemas.openxmlformats.org/officeDocument/2006/relationships" xmlns:m="http://schemas.openxmlformats.org/officeDocument/2006/math" xmlns:v="urn:schemas-microsoft-com:vml" xmlns:wp14="http://schemas.microsoft.com/office/word/2010/wordprocessingDrawing" xmlns:wp="http://schemas.openxmlformats.org/drawingml/2006/wordprocessingDrawing" xmlns:w10="urn:schemas-microsoft-com:office:word" xmlns:w="http://schemas.openxmlformats.org/wordprocessingml/2006/main" xmlns:w14="http://schemas.microsoft.com/office/word/2010/wordml" xmlns:wpg="http://schemas.microsoft.com/office/word/2010/wordprocessingGroup" xmlns:wpi="http://schemas.microsoft.com/office/word/2010/wordprocessingInk" xmlns:wne="http://schemas.microsoft.com/office/word/2006/wordml" xmlns:wps="http://schemas.microsoft.com/office/word/2010/wordprocessingShape" mc:Ignorable="w14 wp14">
   <w:p>
     <w:pPr>
       <w:spacing w:after="0" w:line="240" w:lineRule="auto"/>
@@ -582,7 +818,7 @@
         <w:noProof/>
         <w:sz w:val="24"/>
         <w:szCs w:val="14"/>
-        <w:lang w:val="en-US" w:eastAsia="en-US"/>
+        <w:lang w:eastAsia="ja-JP"/>
       </w:rPr>
       <w:drawing>
         <wp:inline distT="0" distB="0" distL="0" distR="0">
@@ -647,7 +883,7 @@
   </w:p>
   <w:p>
     <w:pPr>
-      <w:pStyle w:val="Header"/>
+      <w:pStyle w:val="a4"/>
       <w:spacing w:after="0" w:line="240" w:lineRule="auto"/>
       <w:rPr>
         <w:rFonts w:cs="Arial"/>
@@ -657,7 +893,21 @@
       <w:rPr>
         <w:rFonts w:cs="Arial"/>
       </w:rPr>
-      <w:t>192007 | Санкт-Петербург | ул. Боровая, д.112-Б | тел</w:t>
+      <w:t xml:space="preserve">192007 | Санкт-Петербург | ул. </w:t>
+    </w:r>
+    <w:proofErr w:type="gramStart"/>
+    <w:r>
+      <w:rPr>
+        <w:rFonts w:cs="Arial"/>
+      </w:rPr>
+      <w:t>Боровая</w:t>
+    </w:r>
+    <w:proofErr w:type="gramEnd"/>
+    <w:r>
+      <w:rPr>
+        <w:rFonts w:cs="Arial"/>
+      </w:rPr>
+      <w:t>, д.112-Б | тел</w:t>
     </w:r>
     <w:r>
       <w:rPr>
@@ -669,8 +919,23 @@
       <w:rPr>
         <w:rFonts w:cs="Arial"/>
       </w:rPr>
-      <w:t xml:space="preserve">факс: +7(812) 3193794 | mail: </w:t>
+      <w:t xml:space="preserve">факс: +7(812) 3193794 | </w:t>
     </w:r>
+    <w:proofErr w:type="spellStart"/>
+    <w:r>
+      <w:rPr>
+        <w:rFonts w:cs="Arial"/>
+      </w:rPr>
+      <w:t>mail</w:t>
+    </w:r>
+    <w:proofErr w:type="spellEnd"/>
+    <w:r>
+      <w:rPr>
+        <w:rFonts w:cs="Arial"/>
+      </w:rPr>
+      <w:t xml:space="preserve">: </w:t>
+    </w:r>
+    <w:proofErr w:type="spellStart"/>
     <w:r>
       <w:rPr>
         <w:rFonts w:cs="Arial"/>
@@ -678,6 +943,7 @@
       </w:rPr>
       <w:t>nochlezka</w:t>
     </w:r>
+    <w:proofErr w:type="spellEnd"/>
     <w:r>
       <w:rPr>
         <w:rFonts w:cs="Arial"/>
@@ -697,6 +963,7 @@
       </w:rPr>
       <w:t>.</w:t>
     </w:r>
+    <w:proofErr w:type="spellStart"/>
     <w:r>
       <w:rPr>
         <w:rFonts w:cs="Arial"/>
@@ -704,17 +971,18 @@
       </w:rPr>
       <w:t>ru</w:t>
     </w:r>
+    <w:proofErr w:type="spellEnd"/>
   </w:p>
   <w:p>
     <w:pPr>
-      <w:pStyle w:val="Header"/>
+      <w:pStyle w:val="a4"/>
     </w:pPr>
   </w:p>
 </w:hdr>
 </file>
 
 <file path=word/numbering.xml><?xml version="1.0" encoding="utf-8"?>
-<w:numbering xmlns:wpc="http://schemas.microsoft.com/office/word/2010/wordprocessingCanvas" xmlns:mc="http://schemas.openxmlformats.org/markup-compatibility/2006" xmlns:o="urn:schemas-microsoft-com:office:office" xmlns:r="http://schemas.openxmlformats.org/officeDocument/2006/relationships" xmlns:m="http://schemas.openxmlformats.org/officeDocument/2006/math" xmlns:v="urn:schemas-microsoft-com:vml" xmlns:wp14="http://schemas.microsoft.com/office/word/2010/wordprocessingDrawing" xmlns:wp="http://schemas.openxmlformats.org/drawingml/2006/wordprocessingDrawing" xmlns:w10="urn:schemas-microsoft-com:office:word" xmlns:w="http://schemas.openxmlformats.org/wordprocessingml/2006/main" xmlns:w14="http://schemas.microsoft.com/office/word/2010/wordml" xmlns:w15="http://schemas.microsoft.com/office/word/2012/wordml" xmlns:wpg="http://schemas.microsoft.com/office/word/2010/wordprocessingGroup" xmlns:wpi="http://schemas.microsoft.com/office/word/2010/wordprocessingInk" xmlns:wne="http://schemas.microsoft.com/office/word/2006/wordml" xmlns:wps="http://schemas.microsoft.com/office/word/2010/wordprocessingShape" mc:Ignorable="w14 w15 wp14">
+<w:numbering xmlns:wpc="http://schemas.microsoft.com/office/word/2010/wordprocessingCanvas" xmlns:mc="http://schemas.openxmlformats.org/markup-compatibility/2006" xmlns:o="urn:schemas-microsoft-com:office:office" xmlns:r="http://schemas.openxmlformats.org/officeDocument/2006/relationships" xmlns:m="http://schemas.openxmlformats.org/officeDocument/2006/math" xmlns:v="urn:schemas-microsoft-com:vml" xmlns:wp14="http://schemas.microsoft.com/office/word/2010/wordprocessingDrawing" xmlns:wp="http://schemas.openxmlformats.org/drawingml/2006/wordprocessingDrawing" xmlns:w10="urn:schemas-microsoft-com:office:word" xmlns:w="http://schemas.openxmlformats.org/wordprocessingml/2006/main" xmlns:w14="http://schemas.microsoft.com/office/word/2010/wordml" xmlns:wpg="http://schemas.microsoft.com/office/word/2010/wordprocessingGroup" xmlns:wpi="http://schemas.microsoft.com/office/word/2010/wordprocessingInk" xmlns:wne="http://schemas.microsoft.com/office/word/2006/wordml" xmlns:wps="http://schemas.microsoft.com/office/word/2010/wordprocessingShape" mc:Ignorable="w14 wp14">
   <w:abstractNum w:abstractNumId="0">
     <w:nsid w:val="02635015"/>
     <w:multiLevelType w:val="hybridMultilevel"/>
@@ -1621,7 +1889,7 @@
 </file>
 
 <file path=word/styles.xml><?xml version="1.0" encoding="utf-8"?>
-<w:styles xmlns:mc="http://schemas.openxmlformats.org/markup-compatibility/2006" xmlns:r="http://schemas.openxmlformats.org/officeDocument/2006/relationships" xmlns:w="http://schemas.openxmlformats.org/wordprocessingml/2006/main" xmlns:w14="http://schemas.microsoft.com/office/word/2010/wordml" xmlns:w15="http://schemas.microsoft.com/office/word/2012/wordml" mc:Ignorable="w14 w15">
+<w:styles xmlns:mc="http://schemas.openxmlformats.org/markup-compatibility/2006" xmlns:r="http://schemas.openxmlformats.org/officeDocument/2006/relationships" xmlns:w="http://schemas.openxmlformats.org/wordprocessingml/2006/main" xmlns:w14="http://schemas.microsoft.com/office/word/2010/wordml" mc:Ignorable="w14">
   <w:docDefaults>
     <w:rPrDefault>
       <w:rPr>
@@ -1631,380 +1899,147 @@
     </w:rPrDefault>
     <w:pPrDefault/>
   </w:docDefaults>
-  <w:latentStyles w:defLockedState="0" w:defUIPriority="99" w:defSemiHidden="0" w:defUnhideWhenUsed="0" w:defQFormat="0" w:count="371">
-    <w:lsdException w:name="Normal" w:uiPriority="0" w:qFormat="1"/>
-    <w:lsdException w:name="heading 1" w:uiPriority="9" w:qFormat="1"/>
-    <w:lsdException w:name="heading 2" w:uiPriority="9" w:qFormat="1"/>
-    <w:lsdException w:name="heading 3" w:semiHidden="1" w:uiPriority="9" w:unhideWhenUsed="1" w:qFormat="1"/>
-    <w:lsdException w:name="heading 4" w:semiHidden="1" w:uiPriority="9" w:unhideWhenUsed="1" w:qFormat="1"/>
-    <w:lsdException w:name="heading 5" w:semiHidden="1" w:uiPriority="9" w:unhideWhenUsed="1" w:qFormat="1"/>
-    <w:lsdException w:name="heading 6" w:semiHidden="1" w:uiPriority="9" w:unhideWhenUsed="1" w:qFormat="1"/>
-    <w:lsdException w:name="heading 7" w:semiHidden="1" w:uiPriority="9" w:unhideWhenUsed="1" w:qFormat="1"/>
-    <w:lsdException w:name="heading 8" w:semiHidden="1" w:uiPriority="9" w:unhideWhenUsed="1" w:qFormat="1"/>
-    <w:lsdException w:name="heading 9" w:semiHidden="1" w:uiPriority="9" w:unhideWhenUsed="1" w:qFormat="1"/>
-    <w:lsdException w:name="index 1" w:semiHidden="1" w:unhideWhenUsed="1"/>
-    <w:lsdException w:name="index 2" w:semiHidden="1" w:unhideWhenUsed="1"/>
-    <w:lsdException w:name="index 3" w:semiHidden="1" w:unhideWhenUsed="1"/>
-    <w:lsdException w:name="index 4" w:semiHidden="1" w:unhideWhenUsed="1"/>
-    <w:lsdException w:name="index 5" w:semiHidden="1" w:unhideWhenUsed="1"/>
-    <w:lsdException w:name="index 6" w:semiHidden="1" w:unhideWhenUsed="1"/>
-    <w:lsdException w:name="index 7" w:semiHidden="1" w:unhideWhenUsed="1"/>
-    <w:lsdException w:name="index 8" w:semiHidden="1" w:unhideWhenUsed="1"/>
-    <w:lsdException w:name="index 9" w:semiHidden="1" w:unhideWhenUsed="1"/>
-    <w:lsdException w:name="toc 1" w:semiHidden="1" w:uiPriority="39" w:unhideWhenUsed="1"/>
-    <w:lsdException w:name="toc 2" w:semiHidden="1" w:uiPriority="39" w:unhideWhenUsed="1"/>
-    <w:lsdException w:name="toc 3" w:semiHidden="1" w:uiPriority="39" w:unhideWhenUsed="1"/>
-    <w:lsdException w:name="toc 4" w:semiHidden="1" w:uiPriority="39" w:unhideWhenUsed="1"/>
-    <w:lsdException w:name="toc 5" w:semiHidden="1" w:uiPriority="39" w:unhideWhenUsed="1"/>
-    <w:lsdException w:name="toc 6" w:semiHidden="1" w:uiPriority="39" w:unhideWhenUsed="1"/>
-    <w:lsdException w:name="toc 7" w:semiHidden="1" w:uiPriority="39" w:unhideWhenUsed="1"/>
-    <w:lsdException w:name="toc 8" w:semiHidden="1" w:uiPriority="39" w:unhideWhenUsed="1"/>
-    <w:lsdException w:name="toc 9" w:semiHidden="1" w:uiPriority="39" w:unhideWhenUsed="1"/>
-    <w:lsdException w:name="Normal Indent" w:semiHidden="1" w:unhideWhenUsed="1"/>
-    <w:lsdException w:name="footnote text" w:semiHidden="1" w:unhideWhenUsed="1"/>
-    <w:lsdException w:name="annotation text" w:semiHidden="1" w:unhideWhenUsed="1"/>
-    <w:lsdException w:name="header" w:semiHidden="1" w:uiPriority="0" w:unhideWhenUsed="1"/>
-    <w:lsdException w:name="footer" w:semiHidden="1" w:unhideWhenUsed="1"/>
-    <w:lsdException w:name="index heading" w:semiHidden="1" w:unhideWhenUsed="1"/>
-    <w:lsdException w:name="caption" w:semiHidden="1" w:uiPriority="35" w:unhideWhenUsed="1" w:qFormat="1"/>
-    <w:lsdException w:name="table of figures" w:semiHidden="1" w:unhideWhenUsed="1"/>
-    <w:lsdException w:name="envelope address" w:semiHidden="1" w:unhideWhenUsed="1"/>
-    <w:lsdException w:name="envelope return" w:semiHidden="1" w:unhideWhenUsed="1"/>
-    <w:lsdException w:name="footnote reference" w:semiHidden="1" w:unhideWhenUsed="1"/>
-    <w:lsdException w:name="annotation reference" w:semiHidden="1" w:unhideWhenUsed="1"/>
-    <w:lsdException w:name="line number" w:semiHidden="1" w:unhideWhenUsed="1"/>
-    <w:lsdException w:name="page number" w:semiHidden="1" w:unhideWhenUsed="1"/>
-    <w:lsdException w:name="endnote reference" w:semiHidden="1" w:unhideWhenUsed="1"/>
-    <w:lsdException w:name="endnote text" w:semiHidden="1" w:unhideWhenUsed="1"/>
-    <w:lsdException w:name="table of authorities" w:semiHidden="1" w:unhideWhenUsed="1"/>
-    <w:lsdException w:name="macro" w:semiHidden="1" w:unhideWhenUsed="1"/>
-    <w:lsdException w:name="toa heading" w:semiHidden="1" w:unhideWhenUsed="1"/>
-    <w:lsdException w:name="List" w:semiHidden="1" w:unhideWhenUsed="1"/>
-    <w:lsdException w:name="List Bullet" w:semiHidden="1" w:unhideWhenUsed="1"/>
-    <w:lsdException w:name="List Number" w:semiHidden="1" w:unhideWhenUsed="1"/>
-    <w:lsdException w:name="List 2" w:semiHidden="1" w:unhideWhenUsed="1"/>
-    <w:lsdException w:name="List 3" w:semiHidden="1" w:unhideWhenUsed="1"/>
-    <w:lsdException w:name="List 4" w:semiHidden="1" w:unhideWhenUsed="1"/>
-    <w:lsdException w:name="List 5" w:semiHidden="1" w:unhideWhenUsed="1"/>
-    <w:lsdException w:name="List Bullet 2" w:semiHidden="1" w:unhideWhenUsed="1"/>
-    <w:lsdException w:name="List Bullet 3" w:semiHidden="1" w:unhideWhenUsed="1"/>
-    <w:lsdException w:name="List Bullet 4" w:semiHidden="1" w:unhideWhenUsed="1"/>
-    <w:lsdException w:name="List Bullet 5" w:semiHidden="1" w:unhideWhenUsed="1"/>
-    <w:lsdException w:name="List Number 2" w:semiHidden="1" w:unhideWhenUsed="1"/>
-    <w:lsdException w:name="List Number 3" w:semiHidden="1" w:unhideWhenUsed="1"/>
-    <w:lsdException w:name="List Number 4" w:semiHidden="1" w:unhideWhenUsed="1"/>
-    <w:lsdException w:name="List Number 5" w:semiHidden="1" w:unhideWhenUsed="1"/>
-    <w:lsdException w:name="Title" w:uiPriority="10" w:qFormat="1"/>
-    <w:lsdException w:name="Closing" w:semiHidden="1" w:unhideWhenUsed="1"/>
-    <w:lsdException w:name="Signature" w:semiHidden="1" w:unhideWhenUsed="1"/>
-    <w:lsdException w:name="Default Paragraph Font" w:semiHidden="1" w:uiPriority="1" w:unhideWhenUsed="1"/>
-    <w:lsdException w:name="Body Text" w:semiHidden="1" w:unhideWhenUsed="1"/>
-    <w:lsdException w:name="Body Text Indent" w:semiHidden="1" w:unhideWhenUsed="1"/>
-    <w:lsdException w:name="List Continue" w:semiHidden="1" w:unhideWhenUsed="1"/>
-    <w:lsdException w:name="List Continue 2" w:semiHidden="1" w:unhideWhenUsed="1"/>
-    <w:lsdException w:name="List Continue 3" w:semiHidden="1" w:unhideWhenUsed="1"/>
-    <w:lsdException w:name="List Continue 4" w:semiHidden="1" w:unhideWhenUsed="1"/>
-    <w:lsdException w:name="List Continue 5" w:semiHidden="1" w:unhideWhenUsed="1"/>
-    <w:lsdException w:name="Message Header" w:semiHidden="1" w:unhideWhenUsed="1"/>
-    <w:lsdException w:name="Subtitle" w:uiPriority="0" w:qFormat="1"/>
-    <w:lsdException w:name="Salutation" w:semiHidden="1" w:unhideWhenUsed="1"/>
-    <w:lsdException w:name="Date" w:semiHidden="1" w:unhideWhenUsed="1"/>
-    <w:lsdException w:name="Body Text First Indent" w:semiHidden="1" w:unhideWhenUsed="1"/>
-    <w:lsdException w:name="Body Text First Indent 2" w:semiHidden="1" w:unhideWhenUsed="1"/>
-    <w:lsdException w:name="Note Heading" w:semiHidden="1" w:unhideWhenUsed="1"/>
-    <w:lsdException w:name="Body Text 2" w:semiHidden="1" w:unhideWhenUsed="1"/>
-    <w:lsdException w:name="Body Text 3" w:semiHidden="1" w:unhideWhenUsed="1"/>
-    <w:lsdException w:name="Body Text Indent 2" w:semiHidden="1" w:unhideWhenUsed="1"/>
-    <w:lsdException w:name="Body Text Indent 3" w:semiHidden="1" w:unhideWhenUsed="1"/>
-    <w:lsdException w:name="Block Text" w:semiHidden="1" w:unhideWhenUsed="1"/>
-    <w:lsdException w:name="Hyperlink" w:semiHidden="1" w:unhideWhenUsed="1"/>
-    <w:lsdException w:name="FollowedHyperlink" w:semiHidden="1" w:unhideWhenUsed="1"/>
-    <w:lsdException w:name="Strong" w:uiPriority="22" w:qFormat="1"/>
-    <w:lsdException w:name="Emphasis" w:uiPriority="20" w:qFormat="1"/>
-    <w:lsdException w:name="Document Map" w:semiHidden="1" w:unhideWhenUsed="1"/>
-    <w:lsdException w:name="Plain Text" w:semiHidden="1" w:unhideWhenUsed="1"/>
-    <w:lsdException w:name="E-mail Signature" w:semiHidden="1" w:unhideWhenUsed="1"/>
-    <w:lsdException w:name="HTML Top of Form" w:semiHidden="1" w:unhideWhenUsed="1"/>
-    <w:lsdException w:name="HTML Bottom of Form" w:semiHidden="1" w:unhideWhenUsed="1"/>
-    <w:lsdException w:name="Normal (Web)" w:semiHidden="1" w:unhideWhenUsed="1"/>
-    <w:lsdException w:name="HTML Acronym" w:semiHidden="1" w:unhideWhenUsed="1"/>
-    <w:lsdException w:name="HTML Address" w:semiHidden="1" w:unhideWhenUsed="1"/>
-    <w:lsdException w:name="HTML Cite" w:semiHidden="1" w:unhideWhenUsed="1"/>
-    <w:lsdException w:name="HTML Code" w:semiHidden="1" w:unhideWhenUsed="1"/>
-    <w:lsdException w:name="HTML Definition" w:semiHidden="1" w:unhideWhenUsed="1"/>
-    <w:lsdException w:name="HTML Keyboard" w:semiHidden="1" w:unhideWhenUsed="1"/>
-    <w:lsdException w:name="HTML Preformatted" w:semiHidden="1" w:unhideWhenUsed="1"/>
-    <w:lsdException w:name="HTML Sample" w:semiHidden="1" w:unhideWhenUsed="1"/>
-    <w:lsdException w:name="HTML Typewriter" w:semiHidden="1" w:unhideWhenUsed="1"/>
-    <w:lsdException w:name="HTML Variable" w:semiHidden="1" w:unhideWhenUsed="1"/>
-    <w:lsdException w:name="Normal Table" w:semiHidden="1" w:unhideWhenUsed="1"/>
-    <w:lsdException w:name="annotation subject" w:semiHidden="1" w:unhideWhenUsed="1"/>
-    <w:lsdException w:name="No List" w:semiHidden="1" w:unhideWhenUsed="1"/>
-    <w:lsdException w:name="Outline List 1" w:semiHidden="1" w:unhideWhenUsed="1"/>
-    <w:lsdException w:name="Outline List 2" w:semiHidden="1" w:unhideWhenUsed="1"/>
-    <w:lsdException w:name="Outline List 3" w:semiHidden="1" w:unhideWhenUsed="1"/>
-    <w:lsdException w:name="Table Simple 1" w:semiHidden="1" w:unhideWhenUsed="1"/>
-    <w:lsdException w:name="Table Simple 2" w:semiHidden="1" w:unhideWhenUsed="1"/>
-    <w:lsdException w:name="Table Simple 3" w:semiHidden="1" w:unhideWhenUsed="1"/>
-    <w:lsdException w:name="Table Classic 1" w:semiHidden="1" w:unhideWhenUsed="1"/>
-    <w:lsdException w:name="Table Classic 2" w:semiHidden="1" w:unhideWhenUsed="1"/>
-    <w:lsdException w:name="Table Classic 3" w:semiHidden="1" w:unhideWhenUsed="1"/>
-    <w:lsdException w:name="Table Classic 4" w:semiHidden="1" w:unhideWhenUsed="1"/>
-    <w:lsdException w:name="Table Colorful 1" w:semiHidden="1" w:unhideWhenUsed="1"/>
-    <w:lsdException w:name="Table Colorful 2" w:semiHidden="1" w:unhideWhenUsed="1"/>
-    <w:lsdException w:name="Table Colorful 3" w:semiHidden="1" w:unhideWhenUsed="1"/>
-    <w:lsdException w:name="Table Columns 1" w:semiHidden="1" w:unhideWhenUsed="1"/>
-    <w:lsdException w:name="Table Columns 2" w:semiHidden="1" w:unhideWhenUsed="1"/>
-    <w:lsdException w:name="Table Columns 3" w:semiHidden="1" w:unhideWhenUsed="1"/>
-    <w:lsdException w:name="Table Columns 4" w:semiHidden="1" w:unhideWhenUsed="1"/>
-    <w:lsdException w:name="Table Columns 5" w:semiHidden="1" w:unhideWhenUsed="1"/>
-    <w:lsdException w:name="Table Grid 1" w:semiHidden="1" w:unhideWhenUsed="1"/>
-    <w:lsdException w:name="Table Grid 2" w:semiHidden="1" w:unhideWhenUsed="1"/>
-    <w:lsdException w:name="Table Grid 3" w:semiHidden="1" w:unhideWhenUsed="1"/>
-    <w:lsdException w:name="Table Grid 4" w:semiHidden="1" w:unhideWhenUsed="1"/>
-    <w:lsdException w:name="Table Grid 5" w:semiHidden="1" w:unhideWhenUsed="1"/>
-    <w:lsdException w:name="Table Grid 6" w:semiHidden="1" w:unhideWhenUsed="1"/>
-    <w:lsdException w:name="Table Grid 7" w:semiHidden="1" w:unhideWhenUsed="1"/>
-    <w:lsdException w:name="Table Grid 8" w:semiHidden="1" w:unhideWhenUsed="1"/>
-    <w:lsdException w:name="Table List 1" w:semiHidden="1" w:unhideWhenUsed="1"/>
-    <w:lsdException w:name="Table List 2" w:semiHidden="1" w:unhideWhenUsed="1"/>
-    <w:lsdException w:name="Table List 3" w:semiHidden="1" w:unhideWhenUsed="1"/>
-    <w:lsdException w:name="Table List 4" w:semiHidden="1" w:unhideWhenUsed="1"/>
-    <w:lsdException w:name="Table List 5" w:semiHidden="1" w:unhideWhenUsed="1"/>
-    <w:lsdException w:name="Table List 6" w:semiHidden="1" w:unhideWhenUsed="1"/>
-    <w:lsdException w:name="Table List 7" w:semiHidden="1" w:unhideWhenUsed="1"/>
-    <w:lsdException w:name="Table List 8" w:semiHidden="1" w:unhideWhenUsed="1"/>
-    <w:lsdException w:name="Table 3D effects 1" w:semiHidden="1" w:unhideWhenUsed="1"/>
-    <w:lsdException w:name="Table 3D effects 2" w:semiHidden="1" w:unhideWhenUsed="1"/>
-    <w:lsdException w:name="Table 3D effects 3" w:semiHidden="1" w:unhideWhenUsed="1"/>
-    <w:lsdException w:name="Table Contemporary" w:semiHidden="1" w:unhideWhenUsed="1"/>
-    <w:lsdException w:name="Table Elegant" w:semiHidden="1" w:unhideWhenUsed="1"/>
-    <w:lsdException w:name="Table Professional" w:semiHidden="1" w:unhideWhenUsed="1"/>
-    <w:lsdException w:name="Table Subtle 1" w:semiHidden="1" w:unhideWhenUsed="1"/>
-    <w:lsdException w:name="Table Subtle 2" w:semiHidden="1" w:unhideWhenUsed="1"/>
-    <w:lsdException w:name="Table Web 1" w:semiHidden="1" w:unhideWhenUsed="1"/>
-    <w:lsdException w:name="Table Web 2" w:semiHidden="1" w:unhideWhenUsed="1"/>
-    <w:lsdException w:name="Table Web 3" w:semiHidden="1" w:unhideWhenUsed="1"/>
-    <w:lsdException w:name="Balloon Text" w:semiHidden="1" w:unhideWhenUsed="1"/>
-    <w:lsdException w:name="Table Grid" w:uiPriority="0"/>
-    <w:lsdException w:name="Table Theme" w:semiHidden="1" w:unhideWhenUsed="1"/>
-    <w:lsdException w:name="Placeholder Text" w:semiHidden="1"/>
-    <w:lsdException w:name="No Spacing" w:uiPriority="1" w:qFormat="1"/>
-    <w:lsdException w:name="Light Shading" w:uiPriority="60"/>
-    <w:lsdException w:name="Light List" w:uiPriority="61"/>
-    <w:lsdException w:name="Light Grid" w:uiPriority="62"/>
-    <w:lsdException w:name="Medium Shading 1" w:uiPriority="63"/>
-    <w:lsdException w:name="Medium Shading 2" w:uiPriority="64"/>
-    <w:lsdException w:name="Medium List 1" w:uiPriority="65"/>
-    <w:lsdException w:name="Medium List 2" w:uiPriority="66"/>
-    <w:lsdException w:name="Medium Grid 1" w:uiPriority="67"/>
-    <w:lsdException w:name="Medium Grid 2" w:uiPriority="68"/>
-    <w:lsdException w:name="Medium Grid 3" w:uiPriority="69"/>
-    <w:lsdException w:name="Dark List" w:uiPriority="70"/>
-    <w:lsdException w:name="Colorful Shading" w:uiPriority="71"/>
-    <w:lsdException w:name="Colorful List" w:uiPriority="72"/>
-    <w:lsdException w:name="Colorful Grid" w:uiPriority="73"/>
-    <w:lsdException w:name="Light Shading Accent 1" w:uiPriority="60"/>
-    <w:lsdException w:name="Light List Accent 1" w:uiPriority="61"/>
-    <w:lsdException w:name="Light Grid Accent 1" w:uiPriority="62"/>
-    <w:lsdException w:name="Medium Shading 1 Accent 1" w:uiPriority="63"/>
-    <w:lsdException w:name="Medium Shading 2 Accent 1" w:uiPriority="64"/>
-    <w:lsdException w:name="Medium List 1 Accent 1" w:uiPriority="65"/>
-    <w:lsdException w:name="Revision" w:semiHidden="1"/>
-    <w:lsdException w:name="List Paragraph" w:uiPriority="34" w:qFormat="1"/>
-    <w:lsdException w:name="Quote" w:uiPriority="29" w:qFormat="1"/>
-    <w:lsdException w:name="Intense Quote" w:uiPriority="30" w:qFormat="1"/>
-    <w:lsdException w:name="Medium List 2 Accent 1" w:uiPriority="66"/>
-    <w:lsdException w:name="Medium Grid 1 Accent 1" w:uiPriority="67"/>
-    <w:lsdException w:name="Medium Grid 2 Accent 1" w:uiPriority="68"/>
-    <w:lsdException w:name="Medium Grid 3 Accent 1" w:uiPriority="69"/>
-    <w:lsdException w:name="Dark List Accent 1" w:uiPriority="70"/>
-    <w:lsdException w:name="Colorful Shading Accent 1" w:uiPriority="71"/>
-    <w:lsdException w:name="Colorful List Accent 1" w:uiPriority="72"/>
-    <w:lsdException w:name="Colorful Grid Accent 1" w:uiPriority="73"/>
-    <w:lsdException w:name="Light Shading Accent 2" w:uiPriority="60"/>
-    <w:lsdException w:name="Light List Accent 2" w:uiPriority="61"/>
-    <w:lsdException w:name="Light Grid Accent 2" w:uiPriority="62"/>
-    <w:lsdException w:name="Medium Shading 1 Accent 2" w:uiPriority="63"/>
-    <w:lsdException w:name="Medium Shading 2 Accent 2" w:uiPriority="64"/>
-    <w:lsdException w:name="Medium List 1 Accent 2" w:uiPriority="65"/>
-    <w:lsdException w:name="Medium List 2 Accent 2" w:uiPriority="66"/>
-    <w:lsdException w:name="Medium Grid 1 Accent 2" w:uiPriority="67"/>
-    <w:lsdException w:name="Medium Grid 2 Accent 2" w:uiPriority="68"/>
-    <w:lsdException w:name="Medium Grid 3 Accent 2" w:uiPriority="69"/>
-    <w:lsdException w:name="Dark List Accent 2" w:uiPriority="70"/>
-    <w:lsdException w:name="Colorful Shading Accent 2" w:uiPriority="71"/>
-    <w:lsdException w:name="Colorful List Accent 2" w:uiPriority="72"/>
-    <w:lsdException w:name="Colorful Grid Accent 2" w:uiPriority="73"/>
-    <w:lsdException w:name="Light Shading Accent 3" w:uiPriority="60"/>
-    <w:lsdException w:name="Light List Accent 3" w:uiPriority="61"/>
-    <w:lsdException w:name="Light Grid Accent 3" w:uiPriority="62"/>
-    <w:lsdException w:name="Medium Shading 1 Accent 3" w:uiPriority="63"/>
-    <w:lsdException w:name="Medium Shading 2 Accent 3" w:uiPriority="64"/>
-    <w:lsdException w:name="Medium List 1 Accent 3" w:uiPriority="65"/>
-    <w:lsdException w:name="Medium List 2 Accent 3" w:uiPriority="66"/>
-    <w:lsdException w:name="Medium Grid 1 Accent 3" w:uiPriority="67"/>
-    <w:lsdException w:name="Medium Grid 2 Accent 3" w:uiPriority="68"/>
-    <w:lsdException w:name="Medium Grid 3 Accent 3" w:uiPriority="69"/>
-    <w:lsdException w:name="Dark List Accent 3" w:uiPriority="70"/>
-    <w:lsdException w:name="Colorful Shading Accent 3" w:uiPriority="71"/>
-    <w:lsdException w:name="Colorful List Accent 3" w:uiPriority="72"/>
-    <w:lsdException w:name="Colorful Grid Accent 3" w:uiPriority="73"/>
-    <w:lsdException w:name="Light Shading Accent 4" w:uiPriority="60"/>
-    <w:lsdException w:name="Light List Accent 4" w:uiPriority="61"/>
-    <w:lsdException w:name="Light Grid Accent 4" w:uiPriority="62"/>
-    <w:lsdException w:name="Medium Shading 1 Accent 4" w:uiPriority="63"/>
-    <w:lsdException w:name="Medium Shading 2 Accent 4" w:uiPriority="64"/>
-    <w:lsdException w:name="Medium List 1 Accent 4" w:uiPriority="65"/>
-    <w:lsdException w:name="Medium List 2 Accent 4" w:uiPriority="66"/>
-    <w:lsdException w:name="Medium Grid 1 Accent 4" w:uiPriority="67"/>
-    <w:lsdException w:name="Medium Grid 2 Accent 4" w:uiPriority="68"/>
-    <w:lsdException w:name="Medium Grid 3 Accent 4" w:uiPriority="69"/>
-    <w:lsdException w:name="Dark List Accent 4" w:uiPriority="70"/>
-    <w:lsdException w:name="Colorful Shading Accent 4" w:uiPriority="71"/>
-    <w:lsdException w:name="Colorful List Accent 4" w:uiPriority="72"/>
-    <w:lsdException w:name="Colorful Grid Accent 4" w:uiPriority="73"/>
-    <w:lsdException w:name="Light Shading Accent 5" w:uiPriority="60"/>
-    <w:lsdException w:name="Light List Accent 5" w:uiPriority="61"/>
-    <w:lsdException w:name="Light Grid Accent 5" w:uiPriority="62"/>
-    <w:lsdException w:name="Medium Shading 1 Accent 5" w:uiPriority="63"/>
-    <w:lsdException w:name="Medium Shading 2 Accent 5" w:uiPriority="64"/>
-    <w:lsdException w:name="Medium List 1 Accent 5" w:uiPriority="65"/>
-    <w:lsdException w:name="Medium List 2 Accent 5" w:uiPriority="66"/>
-    <w:lsdException w:name="Medium Grid 1 Accent 5" w:uiPriority="67"/>
-    <w:lsdException w:name="Medium Grid 2 Accent 5" w:uiPriority="68"/>
-    <w:lsdException w:name="Medium Grid 3 Accent 5" w:uiPriority="69"/>
-    <w:lsdException w:name="Dark List Accent 5" w:uiPriority="70"/>
-    <w:lsdException w:name="Colorful Shading Accent 5" w:uiPriority="71"/>
-    <w:lsdException w:name="Colorful List Accent 5" w:uiPriority="72"/>
-    <w:lsdException w:name="Colorful Grid Accent 5" w:uiPriority="73"/>
-    <w:lsdException w:name="Light Shading Accent 6" w:uiPriority="60"/>
-    <w:lsdException w:name="Light List Accent 6" w:uiPriority="61"/>
-    <w:lsdException w:name="Light Grid Accent 6" w:uiPriority="62"/>
-    <w:lsdException w:name="Medium Shading 1 Accent 6" w:uiPriority="63"/>
-    <w:lsdException w:name="Medium Shading 2 Accent 6" w:uiPriority="64"/>
-    <w:lsdException w:name="Medium List 1 Accent 6" w:uiPriority="65"/>
-    <w:lsdException w:name="Medium List 2 Accent 6" w:uiPriority="66"/>
-    <w:lsdException w:name="Medium Grid 1 Accent 6" w:uiPriority="67"/>
-    <w:lsdException w:name="Medium Grid 2 Accent 6" w:uiPriority="68"/>
-    <w:lsdException w:name="Medium Grid 3 Accent 6" w:uiPriority="69"/>
-    <w:lsdException w:name="Dark List Accent 6" w:uiPriority="70"/>
-    <w:lsdException w:name="Colorful Shading Accent 6" w:uiPriority="71"/>
-    <w:lsdException w:name="Colorful List Accent 6" w:uiPriority="72"/>
-    <w:lsdException w:name="Colorful Grid Accent 6" w:uiPriority="73"/>
-    <w:lsdException w:name="Subtle Emphasis" w:uiPriority="19" w:qFormat="1"/>
-    <w:lsdException w:name="Intense Emphasis" w:uiPriority="21" w:qFormat="1"/>
-    <w:lsdException w:name="Subtle Reference" w:uiPriority="31" w:qFormat="1"/>
-    <w:lsdException w:name="Intense Reference" w:uiPriority="32" w:qFormat="1"/>
-    <w:lsdException w:name="Book Title" w:uiPriority="33" w:qFormat="1"/>
-    <w:lsdException w:name="Bibliography" w:semiHidden="1" w:uiPriority="37" w:unhideWhenUsed="1"/>
-    <w:lsdException w:name="TOC Heading" w:semiHidden="1" w:uiPriority="39" w:unhideWhenUsed="1" w:qFormat="1"/>
-    <w:lsdException w:name="Plain Table 1" w:uiPriority="41"/>
-    <w:lsdException w:name="Plain Table 2" w:uiPriority="42"/>
-    <w:lsdException w:name="Plain Table 3" w:uiPriority="43"/>
-    <w:lsdException w:name="Plain Table 4" w:uiPriority="44"/>
-    <w:lsdException w:name="Plain Table 5" w:uiPriority="45"/>
-    <w:lsdException w:name="Grid Table Light" w:uiPriority="40"/>
-    <w:lsdException w:name="Grid Table 1 Light" w:uiPriority="46"/>
-    <w:lsdException w:name="Grid Table 2" w:uiPriority="47"/>
-    <w:lsdException w:name="Grid Table 3" w:uiPriority="48"/>
-    <w:lsdException w:name="Grid Table 4" w:uiPriority="49"/>
-    <w:lsdException w:name="Grid Table 5 Dark" w:uiPriority="50"/>
-    <w:lsdException w:name="Grid Table 6 Colorful" w:uiPriority="51"/>
-    <w:lsdException w:name="Grid Table 7 Colorful" w:uiPriority="52"/>
-    <w:lsdException w:name="Grid Table 1 Light Accent 1" w:uiPriority="46"/>
-    <w:lsdException w:name="Grid Table 2 Accent 1" w:uiPriority="47"/>
-    <w:lsdException w:name="Grid Table 3 Accent 1" w:uiPriority="48"/>
-    <w:lsdException w:name="Grid Table 4 Accent 1" w:uiPriority="49"/>
-    <w:lsdException w:name="Grid Table 5 Dark Accent 1" w:uiPriority="50"/>
-    <w:lsdException w:name="Grid Table 6 Colorful Accent 1" w:uiPriority="51"/>
-    <w:lsdException w:name="Grid Table 7 Colorful Accent 1" w:uiPriority="52"/>
-    <w:lsdException w:name="Grid Table 1 Light Accent 2" w:uiPriority="46"/>
-    <w:lsdException w:name="Grid Table 2 Accent 2" w:uiPriority="47"/>
-    <w:lsdException w:name="Grid Table 3 Accent 2" w:uiPriority="48"/>
-    <w:lsdException w:name="Grid Table 4 Accent 2" w:uiPriority="49"/>
-    <w:lsdException w:name="Grid Table 5 Dark Accent 2" w:uiPriority="50"/>
-    <w:lsdException w:name="Grid Table 6 Colorful Accent 2" w:uiPriority="51"/>
-    <w:lsdException w:name="Grid Table 7 Colorful Accent 2" w:uiPriority="52"/>
-    <w:lsdException w:name="Grid Table 1 Light Accent 3" w:uiPriority="46"/>
-    <w:lsdException w:name="Grid Table 2 Accent 3" w:uiPriority="47"/>
-    <w:lsdException w:name="Grid Table 3 Accent 3" w:uiPriority="48"/>
-    <w:lsdException w:name="Grid Table 4 Accent 3" w:uiPriority="49"/>
-    <w:lsdException w:name="Grid Table 5 Dark Accent 3" w:uiPriority="50"/>
-    <w:lsdException w:name="Grid Table 6 Colorful Accent 3" w:uiPriority="51"/>
-    <w:lsdException w:name="Grid Table 7 Colorful Accent 3" w:uiPriority="52"/>
-    <w:lsdException w:name="Grid Table 1 Light Accent 4" w:uiPriority="46"/>
-    <w:lsdException w:name="Grid Table 2 Accent 4" w:uiPriority="47"/>
-    <w:lsdException w:name="Grid Table 3 Accent 4" w:uiPriority="48"/>
-    <w:lsdException w:name="Grid Table 4 Accent 4" w:uiPriority="49"/>
-    <w:lsdException w:name="Grid Table 5 Dark Accent 4" w:uiPriority="50"/>
-    <w:lsdException w:name="Grid Table 6 Colorful Accent 4" w:uiPriority="51"/>
-    <w:lsdException w:name="Grid Table 7 Colorful Accent 4" w:uiPriority="52"/>
-    <w:lsdException w:name="Grid Table 1 Light Accent 5" w:uiPriority="46"/>
-    <w:lsdException w:name="Grid Table 2 Accent 5" w:uiPriority="47"/>
-    <w:lsdException w:name="Grid Table 3 Accent 5" w:uiPriority="48"/>
-    <w:lsdException w:name="Grid Table 4 Accent 5" w:uiPriority="49"/>
-    <w:lsdException w:name="Grid Table 5 Dark Accent 5" w:uiPriority="50"/>
-    <w:lsdException w:name="Grid Table 6 Colorful Accent 5" w:uiPriority="51"/>
-    <w:lsdException w:name="Grid Table 7 Colorful Accent 5" w:uiPriority="52"/>
-    <w:lsdException w:name="Grid Table 1 Light Accent 6" w:uiPriority="46"/>
-    <w:lsdException w:name="Grid Table 2 Accent 6" w:uiPriority="47"/>
-    <w:lsdException w:name="Grid Table 3 Accent 6" w:uiPriority="48"/>
-    <w:lsdException w:name="Grid Table 4 Accent 6" w:uiPriority="49"/>
-    <w:lsdException w:name="Grid Table 5 Dark Accent 6" w:uiPriority="50"/>
-    <w:lsdException w:name="Grid Table 6 Colorful Accent 6" w:uiPriority="51"/>
-    <w:lsdException w:name="Grid Table 7 Colorful Accent 6" w:uiPriority="52"/>
-    <w:lsdException w:name="List Table 1 Light" w:uiPriority="46"/>
-    <w:lsdException w:name="List Table 2" w:uiPriority="47"/>
-    <w:lsdException w:name="List Table 3" w:uiPriority="48"/>
-    <w:lsdException w:name="List Table 4" w:uiPriority="49"/>
-    <w:lsdException w:name="List Table 5 Dark" w:uiPriority="50"/>
-    <w:lsdException w:name="List Table 6 Colorful" w:uiPriority="51"/>
-    <w:lsdException w:name="List Table 7 Colorful" w:uiPriority="52"/>
-    <w:lsdException w:name="List Table 1 Light Accent 1" w:uiPriority="46"/>
-    <w:lsdException w:name="List Table 2 Accent 1" w:uiPriority="47"/>
-    <w:lsdException w:name="List Table 3 Accent 1" w:uiPriority="48"/>
-    <w:lsdException w:name="List Table 4 Accent 1" w:uiPriority="49"/>
-    <w:lsdException w:name="List Table 5 Dark Accent 1" w:uiPriority="50"/>
-    <w:lsdException w:name="List Table 6 Colorful Accent 1" w:uiPriority="51"/>
-    <w:lsdException w:name="List Table 7 Colorful Accent 1" w:uiPriority="52"/>
-    <w:lsdException w:name="List Table 1 Light Accent 2" w:uiPriority="46"/>
-    <w:lsdException w:name="List Table 2 Accent 2" w:uiPriority="47"/>
-    <w:lsdException w:name="List Table 3 Accent 2" w:uiPriority="48"/>
-    <w:lsdException w:name="List Table 4 Accent 2" w:uiPriority="49"/>
-    <w:lsdException w:name="List Table 5 Dark Accent 2" w:uiPriority="50"/>
-    <w:lsdException w:name="List Table 6 Colorful Accent 2" w:uiPriority="51"/>
-    <w:lsdException w:name="List Table 7 Colorful Accent 2" w:uiPriority="52"/>
-    <w:lsdException w:name="List Table 1 Light Accent 3" w:uiPriority="46"/>
-    <w:lsdException w:name="List Table 2 Accent 3" w:uiPriority="47"/>
-    <w:lsdException w:name="List Table 3 Accent 3" w:uiPriority="48"/>
-    <w:lsdException w:name="List Table 4 Accent 3" w:uiPriority="49"/>
-    <w:lsdException w:name="List Table 5 Dark Accent 3" w:uiPriority="50"/>
-    <w:lsdException w:name="List Table 6 Colorful Accent 3" w:uiPriority="51"/>
-    <w:lsdException w:name="List Table 7 Colorful Accent 3" w:uiPriority="52"/>
-    <w:lsdException w:name="List Table 1 Light Accent 4" w:uiPriority="46"/>
-    <w:lsdException w:name="List Table 2 Accent 4" w:uiPriority="47"/>
-    <w:lsdException w:name="List Table 3 Accent 4" w:uiPriority="48"/>
-    <w:lsdException w:name="List Table 4 Accent 4" w:uiPriority="49"/>
-    <w:lsdException w:name="List Table 5 Dark Accent 4" w:uiPriority="50"/>
-    <w:lsdException w:name="List Table 6 Colorful Accent 4" w:uiPriority="51"/>
-    <w:lsdException w:name="List Table 7 Colorful Accent 4" w:uiPriority="52"/>
-    <w:lsdException w:name="List Table 1 Light Accent 5" w:uiPriority="46"/>
-    <w:lsdException w:name="List Table 2 Accent 5" w:uiPriority="47"/>
-    <w:lsdException w:name="List Table 3 Accent 5" w:uiPriority="48"/>
-    <w:lsdException w:name="List Table 4 Accent 5" w:uiPriority="49"/>
-    <w:lsdException w:name="List Table 5 Dark Accent 5" w:uiPriority="50"/>
-    <w:lsdException w:name="List Table 6 Colorful Accent 5" w:uiPriority="51"/>
-    <w:lsdException w:name="List Table 7 Colorful Accent 5" w:uiPriority="52"/>
-    <w:lsdException w:name="List Table 1 Light Accent 6" w:uiPriority="46"/>
-    <w:lsdException w:name="List Table 2 Accent 6" w:uiPriority="47"/>
-    <w:lsdException w:name="List Table 3 Accent 6" w:uiPriority="48"/>
-    <w:lsdException w:name="List Table 4 Accent 6" w:uiPriority="49"/>
-    <w:lsdException w:name="List Table 5 Dark Accent 6" w:uiPriority="50"/>
-    <w:lsdException w:name="List Table 6 Colorful Accent 6" w:uiPriority="51"/>
-    <w:lsdException w:name="List Table 7 Colorful Accent 6" w:uiPriority="52"/>
+  <w:latentStyles w:defLockedState="0" w:defUIPriority="99" w:defSemiHidden="1" w:defUnhideWhenUsed="1" w:defQFormat="0" w:count="267">
+    <w:lsdException w:name="Normal" w:semiHidden="0" w:uiPriority="0" w:unhideWhenUsed="0" w:qFormat="1"/>
+    <w:lsdException w:name="heading 1" w:semiHidden="0" w:uiPriority="9" w:unhideWhenUsed="0" w:qFormat="1"/>
+    <w:lsdException w:name="heading 2" w:semiHidden="0" w:uiPriority="9" w:unhideWhenUsed="0" w:qFormat="1"/>
+    <w:lsdException w:name="heading 3" w:uiPriority="9" w:qFormat="1"/>
+    <w:lsdException w:name="heading 4" w:uiPriority="9" w:qFormat="1"/>
+    <w:lsdException w:name="heading 5" w:uiPriority="9" w:qFormat="1"/>
+    <w:lsdException w:name="heading 6" w:uiPriority="9" w:qFormat="1"/>
+    <w:lsdException w:name="heading 7" w:uiPriority="9" w:qFormat="1"/>
+    <w:lsdException w:name="heading 8" w:uiPriority="9" w:qFormat="1"/>
+    <w:lsdException w:name="heading 9" w:uiPriority="9" w:qFormat="1"/>
+    <w:lsdException w:name="toc 1" w:uiPriority="39"/>
+    <w:lsdException w:name="toc 2" w:uiPriority="39"/>
+    <w:lsdException w:name="toc 3" w:uiPriority="39"/>
+    <w:lsdException w:name="toc 4" w:uiPriority="39"/>
+    <w:lsdException w:name="toc 5" w:uiPriority="39"/>
+    <w:lsdException w:name="toc 6" w:uiPriority="39"/>
+    <w:lsdException w:name="toc 7" w:uiPriority="39"/>
+    <w:lsdException w:name="toc 8" w:uiPriority="39"/>
+    <w:lsdException w:name="toc 9" w:uiPriority="39"/>
+    <w:lsdException w:name="header" w:uiPriority="0"/>
+    <w:lsdException w:name="caption" w:uiPriority="35" w:qFormat="1"/>
+    <w:lsdException w:name="Title" w:semiHidden="0" w:uiPriority="10" w:unhideWhenUsed="0" w:qFormat="1"/>
+    <w:lsdException w:name="Default Paragraph Font" w:uiPriority="1"/>
+    <w:lsdException w:name="Subtitle" w:semiHidden="0" w:uiPriority="0" w:unhideWhenUsed="0" w:qFormat="1"/>
+    <w:lsdException w:name="Strong" w:semiHidden="0" w:uiPriority="22" w:unhideWhenUsed="0" w:qFormat="1"/>
+    <w:lsdException w:name="Emphasis" w:semiHidden="0" w:uiPriority="20" w:unhideWhenUsed="0" w:qFormat="1"/>
+    <w:lsdException w:name="Table Grid" w:semiHidden="0" w:uiPriority="0" w:unhideWhenUsed="0"/>
+    <w:lsdException w:name="Placeholder Text" w:unhideWhenUsed="0"/>
+    <w:lsdException w:name="No Spacing" w:semiHidden="0" w:uiPriority="1" w:unhideWhenUsed="0" w:qFormat="1"/>
+    <w:lsdException w:name="Light Shading" w:semiHidden="0" w:uiPriority="60" w:unhideWhenUsed="0"/>
+    <w:lsdException w:name="Light List" w:semiHidden="0" w:uiPriority="61" w:unhideWhenUsed="0"/>
+    <w:lsdException w:name="Light Grid" w:semiHidden="0" w:uiPriority="62" w:unhideWhenUsed="0"/>
+    <w:lsdException w:name="Medium Shading 1" w:semiHidden="0" w:uiPriority="63" w:unhideWhenUsed="0"/>
+    <w:lsdException w:name="Medium Shading 2" w:semiHidden="0" w:uiPriority="64" w:unhideWhenUsed="0"/>
+    <w:lsdException w:name="Medium List 1" w:semiHidden="0" w:uiPriority="65" w:unhideWhenUsed="0"/>
+    <w:lsdException w:name="Medium List 2" w:semiHidden="0" w:uiPriority="66" w:unhideWhenUsed="0"/>
+    <w:lsdException w:name="Medium Grid 1" w:semiHidden="0" w:uiPriority="67" w:unhideWhenUsed="0"/>
+    <w:lsdException w:name="Medium Grid 2" w:semiHidden="0" w:uiPriority="68" w:unhideWhenUsed="0"/>
+    <w:lsdException w:name="Medium Grid 3" w:semiHidden="0" w:uiPriority="69" w:unhideWhenUsed="0"/>
+    <w:lsdException w:name="Dark List" w:semiHidden="0" w:uiPriority="70" w:unhideWhenUsed="0"/>
+    <w:lsdException w:name="Colorful Shading" w:semiHidden="0" w:uiPriority="71" w:unhideWhenUsed="0"/>
+    <w:lsdException w:name="Colorful List" w:semiHidden="0" w:uiPriority="72" w:unhideWhenUsed="0"/>
+    <w:lsdException w:name="Colorful Grid" w:semiHidden="0" w:uiPriority="73" w:unhideWhenUsed="0"/>
+    <w:lsdException w:name="Light Shading Accent 1" w:semiHidden="0" w:uiPriority="60" w:unhideWhenUsed="0"/>
+    <w:lsdException w:name="Light List Accent 1" w:semiHidden="0" w:uiPriority="61" w:unhideWhenUsed="0"/>
+    <w:lsdException w:name="Light Grid Accent 1" w:semiHidden="0" w:uiPriority="62" w:unhideWhenUsed="0"/>
+    <w:lsdException w:name="Medium Shading 1 Accent 1" w:semiHidden="0" w:uiPriority="63" w:unhideWhenUsed="0"/>
+    <w:lsdException w:name="Medium Shading 2 Accent 1" w:semiHidden="0" w:uiPriority="64" w:unhideWhenUsed="0"/>
+    <w:lsdException w:name="Medium List 1 Accent 1" w:semiHidden="0" w:uiPriority="65" w:unhideWhenUsed="0"/>
+    <w:lsdException w:name="Revision" w:unhideWhenUsed="0"/>
+    <w:lsdException w:name="List Paragraph" w:semiHidden="0" w:uiPriority="34" w:unhideWhenUsed="0" w:qFormat="1"/>
+    <w:lsdException w:name="Quote" w:semiHidden="0" w:uiPriority="29" w:unhideWhenUsed="0" w:qFormat="1"/>
+    <w:lsdException w:name="Intense Quote" w:semiHidden="0" w:uiPriority="30" w:unhideWhenUsed="0" w:qFormat="1"/>
+    <w:lsdException w:name="Medium List 2 Accent 1" w:semiHidden="0" w:uiPriority="66" w:unhideWhenUsed="0"/>
+    <w:lsdException w:name="Medium Grid 1 Accent 1" w:semiHidden="0" w:uiPriority="67" w:unhideWhenUsed="0"/>
+    <w:lsdException w:name="Medium Grid 2 Accent 1" w:semiHidden="0" w:uiPriority="68" w:unhideWhenUsed="0"/>
+    <w:lsdException w:name="Medium Grid 3 Accent 1" w:semiHidden="0" w:uiPriority="69" w:unhideWhenUsed="0"/>
+    <w:lsdException w:name="Dark List Accent 1" w:semiHidden="0" w:uiPriority="70" w:unhideWhenUsed="0"/>
+    <w:lsdException w:name="Colorful Shading Accent 1" w:semiHidden="0" w:uiPriority="71" w:unhideWhenUsed="0"/>
+    <w:lsdException w:name="Colorful List Accent 1" w:semiHidden="0" w:uiPriority="72" w:unhideWhenUsed="0"/>
+    <w:lsdException w:name="Colorful Grid Accent 1" w:semiHidden="0" w:uiPriority="73" w:unhideWhenUsed="0"/>
+    <w:lsdException w:name="Light Shading Accent 2" w:semiHidden="0" w:uiPriority="60" w:unhideWhenUsed="0"/>
+    <w:lsdException w:name="Light List Accent 2" w:semiHidden="0" w:uiPriority="61" w:unhideWhenUsed="0"/>
+    <w:lsdException w:name="Light Grid Accent 2" w:semiHidden="0" w:uiPriority="62" w:unhideWhenUsed="0"/>
+    <w:lsdException w:name="Medium Shading 1 Accent 2" w:semiHidden="0" w:uiPriority="63" w:unhideWhenUsed="0"/>
+    <w:lsdException w:name="Medium Shading 2 Accent 2" w:semiHidden="0" w:uiPriority="64" w:unhideWhenUsed="0"/>
+    <w:lsdException w:name="Medium List 1 Accent 2" w:semiHidden="0" w:uiPriority="65" w:unhideWhenUsed="0"/>
+    <w:lsdException w:name="Medium List 2 Accent 2" w:semiHidden="0" w:uiPriority="66" w:unhideWhenUsed="0"/>
+    <w:lsdException w:name="Medium Grid 1 Accent 2" w:semiHidden="0" w:uiPriority="67" w:unhideWhenUsed="0"/>
+    <w:lsdException w:name="Medium Grid 2 Accent 2" w:semiHidden="0" w:uiPriority="68" w:unhideWhenUsed="0"/>
+    <w:lsdException w:name="Medium Grid 3 Accent 2" w:semiHidden="0" w:uiPriority="69" w:unhideWhenUsed="0"/>
+    <w:lsdException w:name="Dark List Accent 2" w:semiHidden="0" w:uiPriority="70" w:unhideWhenUsed="0"/>
+    <w:lsdException w:name="Colorful Shading Accent 2" w:semiHidden="0" w:uiPriority="71" w:unhideWhenUsed="0"/>
+    <w:lsdException w:name="Colorful List Accent 2" w:semiHidden="0" w:uiPriority="72" w:unhideWhenUsed="0"/>
+    <w:lsdException w:name="Colorful Grid Accent 2" w:semiHidden="0" w:uiPriority="73" w:unhideWhenUsed="0"/>
+    <w:lsdException w:name="Light Shading Accent 3" w:semiHidden="0" w:uiPriority="60" w:unhideWhenUsed="0"/>
+    <w:lsdException w:name="Light List Accent 3" w:semiHidden="0" w:uiPriority="61" w:unhideWhenUsed="0"/>
+    <w:lsdException w:name="Light Grid Accent 3" w:semiHidden="0" w:uiPriority="62" w:unhideWhenUsed="0"/>
+    <w:lsdException w:name="Medium Shading 1 Accent 3" w:semiHidden="0" w:uiPriority="63" w:unhideWhenUsed="0"/>
+    <w:lsdException w:name="Medium Shading 2 Accent 3" w:semiHidden="0" w:uiPriority="64" w:unhideWhenUsed="0"/>
+    <w:lsdException w:name="Medium List 1 Accent 3" w:semiHidden="0" w:uiPriority="65" w:unhideWhenUsed="0"/>
+    <w:lsdException w:name="Medium List 2 Accent 3" w:semiHidden="0" w:uiPriority="66" w:unhideWhenUsed="0"/>
+    <w:lsdException w:name="Medium Grid 1 Accent 3" w:semiHidden="0" w:uiPriority="67" w:unhideWhenUsed="0"/>
+    <w:lsdException w:name="Medium Grid 2 Accent 3" w:semiHidden="0" w:uiPriority="68" w:unhideWhenUsed="0"/>
+    <w:lsdException w:name="Medium Grid 3 Accent 3" w:semiHidden="0" w:uiPriority="69" w:unhideWhenUsed="0"/>
+    <w:lsdException w:name="Dark List Accent 3" w:semiHidden="0" w:uiPriority="70" w:unhideWhenUsed="0"/>
+    <w:lsdException w:name="Colorful Shading Accent 3" w:semiHidden="0" w:uiPriority="71" w:unhideWhenUsed="0"/>
+    <w:lsdException w:name="Colorful List Accent 3" w:semiHidden="0" w:uiPriority="72" w:unhideWhenUsed="0"/>
+    <w:lsdException w:name="Colorful Grid Accent 3" w:semiHidden="0" w:uiPriority="73" w:unhideWhenUsed="0"/>
+    <w:lsdException w:name="Light Shading Accent 4" w:semiHidden="0" w:uiPriority="60" w:unhideWhenUsed="0"/>
+    <w:lsdException w:name="Light List Accent 4" w:semiHidden="0" w:uiPriority="61" w:unhideWhenUsed="0"/>
+    <w:lsdException w:name="Light Grid Accent 4" w:semiHidden="0" w:uiPriority="62" w:unhideWhenUsed="0"/>
+    <w:lsdException w:name="Medium Shading 1 Accent 4" w:semiHidden="0" w:uiPriority="63" w:unhideWhenUsed="0"/>
+    <w:lsdException w:name="Medium Shading 2 Accent 4" w:semiHidden="0" w:uiPriority="64" w:unhideWhenUsed="0"/>
+    <w:lsdException w:name="Medium List 1 Accent 4" w:semiHidden="0" w:uiPriority="65" w:unhideWhenUsed="0"/>
+    <w:lsdException w:name="Medium List 2 Accent 4" w:semiHidden="0" w:uiPriority="66" w:unhideWhenUsed="0"/>
+    <w:lsdException w:name="Medium Grid 1 Accent 4" w:semiHidden="0" w:uiPriority="67" w:unhideWhenUsed="0"/>
+    <w:lsdException w:name="Medium Grid 2 Accent 4" w:semiHidden="0" w:uiPriority="68" w:unhideWhenUsed="0"/>
+    <w:lsdException w:name="Medium Grid 3 Accent 4" w:semiHidden="0" w:uiPriority="69" w:unhideWhenUsed="0"/>
+    <w:lsdException w:name="Dark List Accent 4" w:semiHidden="0" w:uiPriority="70" w:unhideWhenUsed="0"/>
+    <w:lsdException w:name="Colorful Shading Accent 4" w:semiHidden="0" w:uiPriority="71" w:unhideWhenUsed="0"/>
+    <w:lsdException w:name="Colorful List Accent 4" w:semiHidden="0" w:uiPriority="72" w:unhideWhenUsed="0"/>
+    <w:lsdException w:name="Colorful Grid Accent 4" w:semiHidden="0" w:uiPriority="73" w:unhideWhenUsed="0"/>
+    <w:lsdException w:name="Light Shading Accent 5" w:semiHidden="0" w:uiPriority="60" w:unhideWhenUsed="0"/>
+    <w:lsdException w:name="Light List Accent 5" w:semiHidden="0" w:uiPriority="61" w:unhideWhenUsed="0"/>
+    <w:lsdException w:name="Light Grid Accent 5" w:semiHidden="0" w:uiPriority="62" w:unhideWhenUsed="0"/>
+    <w:lsdException w:name="Medium Shading 1 Accent 5" w:semiHidden="0" w:uiPriority="63" w:unhideWhenUsed="0"/>
+    <w:lsdException w:name="Medium Shading 2 Accent 5" w:semiHidden="0" w:uiPriority="64" w:unhideWhenUsed="0"/>
+    <w:lsdException w:name="Medium List 1 Accent 5" w:semiHidden="0" w:uiPriority="65" w:unhideWhenUsed="0"/>
+    <w:lsdException w:name="Medium List 2 Accent 5" w:semiHidden="0" w:uiPriority="66" w:unhideWhenUsed="0"/>
+    <w:lsdException w:name="Medium Grid 1 Accent 5" w:semiHidden="0" w:uiPriority="67" w:unhideWhenUsed="0"/>
+    <w:lsdException w:name="Medium Grid 2 Accent 5" w:semiHidden="0" w:uiPriority="68" w:unhideWhenUsed="0"/>
+    <w:lsdException w:name="Medium Grid 3 Accent 5" w:semiHidden="0" w:uiPriority="69" w:unhideWhenUsed="0"/>
+    <w:lsdException w:name="Dark List Accent 5" w:semiHidden="0" w:uiPriority="70" w:unhideWhenUsed="0"/>
+    <w:lsdException w:name="Colorful Shading Accent 5" w:semiHidden="0" w:uiPriority="71" w:unhideWhenUsed="0"/>
+    <w:lsdException w:name="Colorful List Accent 5" w:semiHidden="0" w:uiPriority="72" w:unhideWhenUsed="0"/>
+    <w:lsdException w:name="Colorful Grid Accent 5" w:semiHidden="0" w:uiPriority="73" w:unhideWhenUsed="0"/>
+    <w:lsdException w:name="Light Shading Accent 6" w:semiHidden="0" w:uiPriority="60" w:unhideWhenUsed="0"/>
+    <w:lsdException w:name="Light List Accent 6" w:semiHidden="0" w:uiPriority="61" w:unhideWhenUsed="0"/>
+    <w:lsdException w:name="Light Grid Accent 6" w:semiHidden="0" w:uiPriority="62" w:unhideWhenUsed="0"/>
+    <w:lsdException w:name="Medium Shading 1 Accent 6" w:semiHidden="0" w:uiPriority="63" w:unhideWhenUsed="0"/>
+    <w:lsdException w:name="Medium Shading 2 Accent 6" w:semiHidden="0" w:uiPriority="64" w:unhideWhenUsed="0"/>
+    <w:lsdException w:name="Medium List 1 Accent 6" w:semiHidden="0" w:uiPriority="65" w:unhideWhenUsed="0"/>
+    <w:lsdException w:name="Medium List 2 Accent 6" w:semiHidden="0" w:uiPriority="66" w:unhideWhenUsed="0"/>
+    <w:lsdException w:name="Medium Grid 1 Accent 6" w:semiHidden="0" w:uiPriority="67" w:unhideWhenUsed="0"/>
+    <w:lsdException w:name="Medium Grid 2 Accent 6" w:semiHidden="0" w:uiPriority="68" w:unhideWhenUsed="0"/>
+    <w:lsdException w:name="Medium Grid 3 Accent 6" w:semiHidden="0" w:uiPriority="69" w:unhideWhenUsed="0"/>
+    <w:lsdException w:name="Dark List Accent 6" w:semiHidden="0" w:uiPriority="70" w:unhideWhenUsed="0"/>
+    <w:lsdException w:name="Colorful Shading Accent 6" w:semiHidden="0" w:uiPriority="71" w:unhideWhenUsed="0"/>
+    <w:lsdException w:name="Colorful List Accent 6" w:semiHidden="0" w:uiPriority="72" w:unhideWhenUsed="0"/>
+    <w:lsdException w:name="Colorful Grid Accent 6" w:semiHidden="0" w:uiPriority="73" w:unhideWhenUsed="0"/>
+    <w:lsdException w:name="Subtle Emphasis" w:semiHidden="0" w:uiPriority="19" w:unhideWhenUsed="0" w:qFormat="1"/>
+    <w:lsdException w:name="Intense Emphasis" w:semiHidden="0" w:uiPriority="21" w:unhideWhenUsed="0" w:qFormat="1"/>
+    <w:lsdException w:name="Subtle Reference" w:semiHidden="0" w:uiPriority="31" w:unhideWhenUsed="0" w:qFormat="1"/>
+    <w:lsdException w:name="Intense Reference" w:semiHidden="0" w:uiPriority="32" w:unhideWhenUsed="0" w:qFormat="1"/>
+    <w:lsdException w:name="Book Title" w:semiHidden="0" w:uiPriority="33" w:unhideWhenUsed="0" w:qFormat="1"/>
+    <w:lsdException w:name="Bibliography" w:uiPriority="37"/>
+    <w:lsdException w:name="TOC Heading" w:uiPriority="39" w:qFormat="1"/>
   </w:latentStyles>
-  <w:style w:type="paragraph" w:default="1" w:styleId="Normal">
+  <w:style w:type="paragraph" w:default="1" w:styleId="a">
     <w:name w:val="Normal"/>
     <w:qFormat/>
     <w:pPr>
@@ -2016,11 +2051,11 @@
       <w:lang w:val="ru-RU" w:eastAsia="ru-RU"/>
     </w:rPr>
   </w:style>
-  <w:style w:type="paragraph" w:styleId="Heading1">
+  <w:style w:type="paragraph" w:styleId="1">
     <w:name w:val="heading 1"/>
-    <w:basedOn w:val="Normal"/>
-    <w:next w:val="Normal"/>
-    <w:link w:val="Heading1Char"/>
+    <w:basedOn w:val="a"/>
+    <w:next w:val="a"/>
+    <w:link w:val="10"/>
     <w:uiPriority w:val="9"/>
     <w:qFormat/>
     <w:rsid w:val="002F48A2"/>
@@ -2038,11 +2073,11 @@
       <w:szCs w:val="32"/>
     </w:rPr>
   </w:style>
-  <w:style w:type="paragraph" w:styleId="Heading2">
+  <w:style w:type="paragraph" w:styleId="2">
     <w:name w:val="heading 2"/>
-    <w:basedOn w:val="Normal"/>
-    <w:next w:val="Normal"/>
-    <w:link w:val="Heading2Char"/>
+    <w:basedOn w:val="a"/>
+    <w:next w:val="a"/>
+    <w:link w:val="20"/>
     <w:uiPriority w:val="9"/>
     <w:qFormat/>
     <w:rsid w:val="00860D15"/>
@@ -2061,17 +2096,17 @@
       <w:szCs w:val="28"/>
     </w:rPr>
   </w:style>
-  <w:style w:type="character" w:default="1" w:styleId="DefaultParagraphFont">
+  <w:style w:type="character" w:default="1" w:styleId="a0">
     <w:name w:val="Default Paragraph Font"/>
     <w:uiPriority w:val="1"/>
+    <w:semiHidden/>
     <w:unhideWhenUsed/>
   </w:style>
-  <w:style w:type="table" w:default="1" w:styleId="TableNormal">
+  <w:style w:type="table" w:default="1" w:styleId="a1">
     <w:name w:val="Normal Table"/>
     <w:uiPriority w:val="99"/>
     <w:semiHidden/>
     <w:unhideWhenUsed/>
-    <w:qFormat/>
     <w:tblPr>
       <w:tblInd w:w="0" w:type="dxa"/>
       <w:tblCellMar>
@@ -2082,15 +2117,15 @@
       </w:tblCellMar>
     </w:tblPr>
   </w:style>
-  <w:style w:type="numbering" w:default="1" w:styleId="NoList">
+  <w:style w:type="numbering" w:default="1" w:styleId="a2">
     <w:name w:val="No List"/>
     <w:uiPriority w:val="99"/>
     <w:semiHidden/>
     <w:unhideWhenUsed/>
   </w:style>
-  <w:style w:type="paragraph" w:styleId="ListParagraph">
+  <w:style w:type="paragraph" w:styleId="a3">
     <w:name w:val="List Paragraph"/>
-    <w:basedOn w:val="Normal"/>
+    <w:basedOn w:val="a"/>
     <w:uiPriority w:val="34"/>
     <w:qFormat/>
     <w:rsid w:val="00F752C8"/>
@@ -2098,10 +2133,10 @@
       <w:ind w:left="708"/>
     </w:pPr>
   </w:style>
-  <w:style w:type="paragraph" w:styleId="Header">
+  <w:style w:type="paragraph" w:styleId="a4">
     <w:name w:val="header"/>
-    <w:basedOn w:val="Normal"/>
-    <w:link w:val="HeaderChar"/>
+    <w:basedOn w:val="a"/>
+    <w:link w:val="a5"/>
     <w:unhideWhenUsed/>
     <w:rsid w:val="006E16DF"/>
     <w:pPr>
@@ -2111,19 +2146,19 @@
       </w:tabs>
     </w:pPr>
   </w:style>
-  <w:style w:type="character" w:customStyle="1" w:styleId="HeaderChar">
-    <w:name w:val="Header Char"/>
-    <w:link w:val="Header"/>
+  <w:style w:type="character" w:customStyle="1" w:styleId="a5">
+    <w:name w:val="Верхний колонтитул Знак"/>
+    <w:link w:val="a4"/>
     <w:rsid w:val="006E16DF"/>
     <w:rPr>
       <w:sz w:val="22"/>
       <w:szCs w:val="22"/>
     </w:rPr>
   </w:style>
-  <w:style w:type="paragraph" w:styleId="Footer">
+  <w:style w:type="paragraph" w:styleId="a6">
     <w:name w:val="footer"/>
-    <w:basedOn w:val="Normal"/>
-    <w:link w:val="FooterChar"/>
+    <w:basedOn w:val="a"/>
+    <w:link w:val="a7"/>
     <w:uiPriority w:val="99"/>
     <w:unhideWhenUsed/>
     <w:rsid w:val="006E16DF"/>
@@ -2134,9 +2169,9 @@
       </w:tabs>
     </w:pPr>
   </w:style>
-  <w:style w:type="character" w:customStyle="1" w:styleId="FooterChar">
-    <w:name w:val="Footer Char"/>
-    <w:link w:val="Footer"/>
+  <w:style w:type="character" w:customStyle="1" w:styleId="a7">
+    <w:name w:val="Нижний колонтитул Знак"/>
+    <w:link w:val="a6"/>
     <w:uiPriority w:val="99"/>
     <w:rsid w:val="006E16DF"/>
     <w:rPr>
@@ -2144,9 +2179,9 @@
       <w:szCs w:val="22"/>
     </w:rPr>
   </w:style>
-  <w:style w:type="character" w:customStyle="1" w:styleId="Heading1Char">
-    <w:name w:val="Heading 1 Char"/>
-    <w:link w:val="Heading1"/>
+  <w:style w:type="character" w:customStyle="1" w:styleId="10">
+    <w:name w:val="Заголовок 1 Знак"/>
+    <w:link w:val="1"/>
     <w:uiPriority w:val="9"/>
     <w:rsid w:val="002F48A2"/>
     <w:rPr>
@@ -2158,9 +2193,9 @@
       <w:szCs w:val="32"/>
     </w:rPr>
   </w:style>
-  <w:style w:type="table" w:styleId="TableGrid">
+  <w:style w:type="table" w:styleId="a8">
     <w:name w:val="Table Grid"/>
-    <w:basedOn w:val="TableNormal"/>
+    <w:basedOn w:val="a1"/>
     <w:rsid w:val="002324AF"/>
     <w:pPr>
       <w:widowControl w:val="0"/>
@@ -2172,7 +2207,6 @@
       <w:rFonts w:ascii="Times New Roman" w:hAnsi="Times New Roman"/>
     </w:rPr>
     <w:tblPr>
-      <w:tblInd w:w="0" w:type="nil"/>
       <w:tblBorders>
         <w:top w:val="single" w:sz="4" w:space="0" w:color="auto"/>
         <w:left w:val="single" w:sz="4" w:space="0" w:color="auto"/>
@@ -2181,11 +2215,17 @@
         <w:insideH w:val="single" w:sz="4" w:space="0" w:color="auto"/>
         <w:insideV w:val="single" w:sz="4" w:space="0" w:color="auto"/>
       </w:tblBorders>
+      <w:tblCellMar>
+        <w:top w:w="0" w:type="dxa"/>
+        <w:left w:w="108" w:type="dxa"/>
+        <w:bottom w:w="0" w:type="dxa"/>
+        <w:right w:w="108" w:type="dxa"/>
+      </w:tblCellMar>
     </w:tblPr>
   </w:style>
-  <w:style w:type="character" w:customStyle="1" w:styleId="Heading2Char">
-    <w:name w:val="Heading 2 Char"/>
-    <w:link w:val="Heading2"/>
+  <w:style w:type="character" w:customStyle="1" w:styleId="20">
+    <w:name w:val="Заголовок 2 Знак"/>
+    <w:link w:val="2"/>
     <w:uiPriority w:val="9"/>
     <w:semiHidden/>
     <w:rsid w:val="00860D15"/>
@@ -2199,11 +2239,11 @@
       <w:szCs w:val="28"/>
     </w:rPr>
   </w:style>
-  <w:style w:type="paragraph" w:styleId="Subtitle">
+  <w:style w:type="paragraph" w:styleId="a9">
     <w:name w:val="Subtitle"/>
-    <w:basedOn w:val="Normal"/>
-    <w:next w:val="Normal"/>
-    <w:link w:val="SubtitleChar"/>
+    <w:basedOn w:val="a"/>
+    <w:next w:val="a"/>
+    <w:link w:val="aa"/>
     <w:qFormat/>
     <w:rsid w:val="00860D15"/>
     <w:pPr>
@@ -2218,9 +2258,9 @@
       <w:lang w:eastAsia="en-US"/>
     </w:rPr>
   </w:style>
-  <w:style w:type="character" w:customStyle="1" w:styleId="SubtitleChar">
-    <w:name w:val="Subtitle Char"/>
-    <w:link w:val="Subtitle"/>
+  <w:style w:type="character" w:customStyle="1" w:styleId="aa">
+    <w:name w:val="Подзаголовок Знак"/>
+    <w:link w:val="a9"/>
     <w:rsid w:val="00860D15"/>
     <w:rPr>
       <w:rFonts w:ascii="Cambria" w:hAnsi="Cambria"/>
@@ -2229,7 +2269,7 @@
       <w:lang w:eastAsia="en-US"/>
     </w:rPr>
   </w:style>
-  <w:style w:type="paragraph" w:styleId="NoSpacing">
+  <w:style w:type="paragraph" w:styleId="ab">
     <w:name w:val="No Spacing"/>
     <w:uiPriority w:val="1"/>
     <w:qFormat/>
@@ -2248,6 +2288,472 @@
   <w:style w:type="character" w:customStyle="1" w:styleId="apple-converted-space">
     <w:name w:val="apple-converted-space"/>
     <w:rsid w:val="00320925"/>
+  </w:style>
+  <w:style w:type="paragraph" w:styleId="ac">
+    <w:name w:val="Balloon Text"/>
+    <w:basedOn w:val="a"/>
+    <w:link w:val="ad"/>
+    <w:uiPriority w:val="99"/>
+    <w:semiHidden/>
+    <w:unhideWhenUsed/>
+    <w:rsid w:val="00AF1295"/>
+    <w:pPr>
+      <w:spacing w:after="0" w:line="240" w:lineRule="auto"/>
+    </w:pPr>
+    <w:rPr>
+      <w:rFonts w:ascii="Tahoma" w:hAnsi="Tahoma" w:cs="Tahoma"/>
+      <w:sz w:val="16"/>
+      <w:szCs w:val="16"/>
+    </w:rPr>
+  </w:style>
+  <w:style w:type="character" w:customStyle="1" w:styleId="ad">
+    <w:name w:val="Текст выноски Знак"/>
+    <w:basedOn w:val="a0"/>
+    <w:link w:val="ac"/>
+    <w:uiPriority w:val="99"/>
+    <w:semiHidden/>
+    <w:rsid w:val="00AF1295"/>
+    <w:rPr>
+      <w:rFonts w:ascii="Tahoma" w:hAnsi="Tahoma" w:cs="Tahoma"/>
+      <w:sz w:val="16"/>
+      <w:szCs w:val="16"/>
+      <w:lang w:val="ru-RU" w:eastAsia="ru-RU"/>
+    </w:rPr>
+  </w:style>
+</w:styles>
+</file>
+
+<file path=word/stylesWithEffects.xml><?xml version="1.0" encoding="utf-8"?>
+<w:styles xmlns:wpc="http://schemas.microsoft.com/office/word/2010/wordprocessingCanvas" xmlns:mc="http://schemas.openxmlformats.org/markup-compatibility/2006" xmlns:o="urn:schemas-microsoft-com:office:office" xmlns:r="http://schemas.openxmlformats.org/officeDocument/2006/relationships" xmlns:m="http://schemas.openxmlformats.org/officeDocument/2006/math" xmlns:v="urn:schemas-microsoft-com:vml" xmlns:wp14="http://schemas.microsoft.com/office/word/2010/wordprocessingDrawing" xmlns:wp="http://schemas.openxmlformats.org/drawingml/2006/wordprocessingDrawing" xmlns:w10="urn:schemas-microsoft-com:office:word" xmlns:w="http://schemas.openxmlformats.org/wordprocessingml/2006/main" xmlns:w14="http://schemas.microsoft.com/office/word/2010/wordml" xmlns:wpg="http://schemas.microsoft.com/office/word/2010/wordprocessingGroup" xmlns:wpi="http://schemas.microsoft.com/office/word/2010/wordprocessingInk" xmlns:wne="http://schemas.microsoft.com/office/word/2006/wordml" xmlns:wps="http://schemas.microsoft.com/office/word/2010/wordprocessingShape" mc:Ignorable="w14 wp14">
+  <w:docDefaults>
+    <w:rPrDefault>
+      <w:rPr>
+        <w:rFonts w:ascii="Calibri" w:eastAsia="Times New Roman" w:hAnsi="Calibri" w:cs="Times New Roman"/>
+        <w:lang w:val="en-US" w:eastAsia="en-US" w:bidi="ar-SA"/>
+      </w:rPr>
+    </w:rPrDefault>
+    <w:pPrDefault/>
+  </w:docDefaults>
+  <w:latentStyles w:defLockedState="0" w:defUIPriority="99" w:defSemiHidden="1" w:defUnhideWhenUsed="1" w:defQFormat="0" w:count="267">
+    <w:lsdException w:name="Normal" w:semiHidden="0" w:uiPriority="0" w:unhideWhenUsed="0" w:qFormat="1"/>
+    <w:lsdException w:name="heading 1" w:semiHidden="0" w:uiPriority="9" w:unhideWhenUsed="0" w:qFormat="1"/>
+    <w:lsdException w:name="heading 2" w:semiHidden="0" w:uiPriority="9" w:unhideWhenUsed="0" w:qFormat="1"/>
+    <w:lsdException w:name="heading 3" w:uiPriority="9" w:qFormat="1"/>
+    <w:lsdException w:name="heading 4" w:uiPriority="9" w:qFormat="1"/>
+    <w:lsdException w:name="heading 5" w:uiPriority="9" w:qFormat="1"/>
+    <w:lsdException w:name="heading 6" w:uiPriority="9" w:qFormat="1"/>
+    <w:lsdException w:name="heading 7" w:uiPriority="9" w:qFormat="1"/>
+    <w:lsdException w:name="heading 8" w:uiPriority="9" w:qFormat="1"/>
+    <w:lsdException w:name="heading 9" w:uiPriority="9" w:qFormat="1"/>
+    <w:lsdException w:name="toc 1" w:uiPriority="39"/>
+    <w:lsdException w:name="toc 2" w:uiPriority="39"/>
+    <w:lsdException w:name="toc 3" w:uiPriority="39"/>
+    <w:lsdException w:name="toc 4" w:uiPriority="39"/>
+    <w:lsdException w:name="toc 5" w:uiPriority="39"/>
+    <w:lsdException w:name="toc 6" w:uiPriority="39"/>
+    <w:lsdException w:name="toc 7" w:uiPriority="39"/>
+    <w:lsdException w:name="toc 8" w:uiPriority="39"/>
+    <w:lsdException w:name="toc 9" w:uiPriority="39"/>
+    <w:lsdException w:name="header" w:uiPriority="0"/>
+    <w:lsdException w:name="caption" w:uiPriority="35" w:qFormat="1"/>
+    <w:lsdException w:name="Title" w:semiHidden="0" w:uiPriority="10" w:unhideWhenUsed="0" w:qFormat="1"/>
+    <w:lsdException w:name="Default Paragraph Font" w:uiPriority="1"/>
+    <w:lsdException w:name="Subtitle" w:semiHidden="0" w:uiPriority="0" w:unhideWhenUsed="0" w:qFormat="1"/>
+    <w:lsdException w:name="Strong" w:semiHidden="0" w:uiPriority="22" w:unhideWhenUsed="0" w:qFormat="1"/>
+    <w:lsdException w:name="Emphasis" w:semiHidden="0" w:uiPriority="20" w:unhideWhenUsed="0" w:qFormat="1"/>
+    <w:lsdException w:name="Table Grid" w:semiHidden="0" w:uiPriority="0" w:unhideWhenUsed="0"/>
+    <w:lsdException w:name="Placeholder Text" w:unhideWhenUsed="0"/>
+    <w:lsdException w:name="No Spacing" w:semiHidden="0" w:uiPriority="1" w:unhideWhenUsed="0" w:qFormat="1"/>
+    <w:lsdException w:name="Light Shading" w:semiHidden="0" w:uiPriority="60" w:unhideWhenUsed="0"/>
+    <w:lsdException w:name="Light List" w:semiHidden="0" w:uiPriority="61" w:unhideWhenUsed="0"/>
+    <w:lsdException w:name="Light Grid" w:semiHidden="0" w:uiPriority="62" w:unhideWhenUsed="0"/>
+    <w:lsdException w:name="Medium Shading 1" w:semiHidden="0" w:uiPriority="63" w:unhideWhenUsed="0"/>
+    <w:lsdException w:name="Medium Shading 2" w:semiHidden="0" w:uiPriority="64" w:unhideWhenUsed="0"/>
+    <w:lsdException w:name="Medium List 1" w:semiHidden="0" w:uiPriority="65" w:unhideWhenUsed="0"/>
+    <w:lsdException w:name="Medium List 2" w:semiHidden="0" w:uiPriority="66" w:unhideWhenUsed="0"/>
+    <w:lsdException w:name="Medium Grid 1" w:semiHidden="0" w:uiPriority="67" w:unhideWhenUsed="0"/>
+    <w:lsdException w:name="Medium Grid 2" w:semiHidden="0" w:uiPriority="68" w:unhideWhenUsed="0"/>
+    <w:lsdException w:name="Medium Grid 3" w:semiHidden="0" w:uiPriority="69" w:unhideWhenUsed="0"/>
+    <w:lsdException w:name="Dark List" w:semiHidden="0" w:uiPriority="70" w:unhideWhenUsed="0"/>
+    <w:lsdException w:name="Colorful Shading" w:semiHidden="0" w:uiPriority="71" w:unhideWhenUsed="0"/>
+    <w:lsdException w:name="Colorful List" w:semiHidden="0" w:uiPriority="72" w:unhideWhenUsed="0"/>
+    <w:lsdException w:name="Colorful Grid" w:semiHidden="0" w:uiPriority="73" w:unhideWhenUsed="0"/>
+    <w:lsdException w:name="Light Shading Accent 1" w:semiHidden="0" w:uiPriority="60" w:unhideWhenUsed="0"/>
+    <w:lsdException w:name="Light List Accent 1" w:semiHidden="0" w:uiPriority="61" w:unhideWhenUsed="0"/>
+    <w:lsdException w:name="Light Grid Accent 1" w:semiHidden="0" w:uiPriority="62" w:unhideWhenUsed="0"/>
+    <w:lsdException w:name="Medium Shading 1 Accent 1" w:semiHidden="0" w:uiPriority="63" w:unhideWhenUsed="0"/>
+    <w:lsdException w:name="Medium Shading 2 Accent 1" w:semiHidden="0" w:uiPriority="64" w:unhideWhenUsed="0"/>
+    <w:lsdException w:name="Medium List 1 Accent 1" w:semiHidden="0" w:uiPriority="65" w:unhideWhenUsed="0"/>
+    <w:lsdException w:name="Revision" w:unhideWhenUsed="0"/>
+    <w:lsdException w:name="List Paragraph" w:semiHidden="0" w:uiPriority="34" w:unhideWhenUsed="0" w:qFormat="1"/>
+    <w:lsdException w:name="Quote" w:semiHidden="0" w:uiPriority="29" w:unhideWhenUsed="0" w:qFormat="1"/>
+    <w:lsdException w:name="Intense Quote" w:semiHidden="0" w:uiPriority="30" w:unhideWhenUsed="0" w:qFormat="1"/>
+    <w:lsdException w:name="Medium List 2 Accent 1" w:semiHidden="0" w:uiPriority="66" w:unhideWhenUsed="0"/>
+    <w:lsdException w:name="Medium Grid 1 Accent 1" w:semiHidden="0" w:uiPriority="67" w:unhideWhenUsed="0"/>
+    <w:lsdException w:name="Medium Grid 2 Accent 1" w:semiHidden="0" w:uiPriority="68" w:unhideWhenUsed="0"/>
+    <w:lsdException w:name="Medium Grid 3 Accent 1" w:semiHidden="0" w:uiPriority="69" w:unhideWhenUsed="0"/>
+    <w:lsdException w:name="Dark List Accent 1" w:semiHidden="0" w:uiPriority="70" w:unhideWhenUsed="0"/>
+    <w:lsdException w:name="Colorful Shading Accent 1" w:semiHidden="0" w:uiPriority="71" w:unhideWhenUsed="0"/>
+    <w:lsdException w:name="Colorful List Accent 1" w:semiHidden="0" w:uiPriority="72" w:unhideWhenUsed="0"/>
+    <w:lsdException w:name="Colorful Grid Accent 1" w:semiHidden="0" w:uiPriority="73" w:unhideWhenUsed="0"/>
+    <w:lsdException w:name="Light Shading Accent 2" w:semiHidden="0" w:uiPriority="60" w:unhideWhenUsed="0"/>
+    <w:lsdException w:name="Light List Accent 2" w:semiHidden="0" w:uiPriority="61" w:unhideWhenUsed="0"/>
+    <w:lsdException w:name="Light Grid Accent 2" w:semiHidden="0" w:uiPriority="62" w:unhideWhenUsed="0"/>
+    <w:lsdException w:name="Medium Shading 1 Accent 2" w:semiHidden="0" w:uiPriority="63" w:unhideWhenUsed="0"/>
+    <w:lsdException w:name="Medium Shading 2 Accent 2" w:semiHidden="0" w:uiPriority="64" w:unhideWhenUsed="0"/>
+    <w:lsdException w:name="Medium List 1 Accent 2" w:semiHidden="0" w:uiPriority="65" w:unhideWhenUsed="0"/>
+    <w:lsdException w:name="Medium List 2 Accent 2" w:semiHidden="0" w:uiPriority="66" w:unhideWhenUsed="0"/>
+    <w:lsdException w:name="Medium Grid 1 Accent 2" w:semiHidden="0" w:uiPriority="67" w:unhideWhenUsed="0"/>
+    <w:lsdException w:name="Medium Grid 2 Accent 2" w:semiHidden="0" w:uiPriority="68" w:unhideWhenUsed="0"/>
+    <w:lsdException w:name="Medium Grid 3 Accent 2" w:semiHidden="0" w:uiPriority="69" w:unhideWhenUsed="0"/>
+    <w:lsdException w:name="Dark List Accent 2" w:semiHidden="0" w:uiPriority="70" w:unhideWhenUsed="0"/>
+    <w:lsdException w:name="Colorful Shading Accent 2" w:semiHidden="0" w:uiPriority="71" w:unhideWhenUsed="0"/>
+    <w:lsdException w:name="Colorful List Accent 2" w:semiHidden="0" w:uiPriority="72" w:unhideWhenUsed="0"/>
+    <w:lsdException w:name="Colorful Grid Accent 2" w:semiHidden="0" w:uiPriority="73" w:unhideWhenUsed="0"/>
+    <w:lsdException w:name="Light Shading Accent 3" w:semiHidden="0" w:uiPriority="60" w:unhideWhenUsed="0"/>
+    <w:lsdException w:name="Light List Accent 3" w:semiHidden="0" w:uiPriority="61" w:unhideWhenUsed="0"/>
+    <w:lsdException w:name="Light Grid Accent 3" w:semiHidden="0" w:uiPriority="62" w:unhideWhenUsed="0"/>
+    <w:lsdException w:name="Medium Shading 1 Accent 3" w:semiHidden="0" w:uiPriority="63" w:unhideWhenUsed="0"/>
+    <w:lsdException w:name="Medium Shading 2 Accent 3" w:semiHidden="0" w:uiPriority="64" w:unhideWhenUsed="0"/>
+    <w:lsdException w:name="Medium List 1 Accent 3" w:semiHidden="0" w:uiPriority="65" w:unhideWhenUsed="0"/>
+    <w:lsdException w:name="Medium List 2 Accent 3" w:semiHidden="0" w:uiPriority="66" w:unhideWhenUsed="0"/>
+    <w:lsdException w:name="Medium Grid 1 Accent 3" w:semiHidden="0" w:uiPriority="67" w:unhideWhenUsed="0"/>
+    <w:lsdException w:name="Medium Grid 2 Accent 3" w:semiHidden="0" w:uiPriority="68" w:unhideWhenUsed="0"/>
+    <w:lsdException w:name="Medium Grid 3 Accent 3" w:semiHidden="0" w:uiPriority="69" w:unhideWhenUsed="0"/>
+    <w:lsdException w:name="Dark List Accent 3" w:semiHidden="0" w:uiPriority="70" w:unhideWhenUsed="0"/>
+    <w:lsdException w:name="Colorful Shading Accent 3" w:semiHidden="0" w:uiPriority="71" w:unhideWhenUsed="0"/>
+    <w:lsdException w:name="Colorful List Accent 3" w:semiHidden="0" w:uiPriority="72" w:unhideWhenUsed="0"/>
+    <w:lsdException w:name="Colorful Grid Accent 3" w:semiHidden="0" w:uiPriority="73" w:unhideWhenUsed="0"/>
+    <w:lsdException w:name="Light Shading Accent 4" w:semiHidden="0" w:uiPriority="60" w:unhideWhenUsed="0"/>
+    <w:lsdException w:name="Light List Accent 4" w:semiHidden="0" w:uiPriority="61" w:unhideWhenUsed="0"/>
+    <w:lsdException w:name="Light Grid Accent 4" w:semiHidden="0" w:uiPriority="62" w:unhideWhenUsed="0"/>
+    <w:lsdException w:name="Medium Shading 1 Accent 4" w:semiHidden="0" w:uiPriority="63" w:unhideWhenUsed="0"/>
+    <w:lsdException w:name="Medium Shading 2 Accent 4" w:semiHidden="0" w:uiPriority="64" w:unhideWhenUsed="0"/>
+    <w:lsdException w:name="Medium List 1 Accent 4" w:semiHidden="0" w:uiPriority="65" w:unhideWhenUsed="0"/>
+    <w:lsdException w:name="Medium List 2 Accent 4" w:semiHidden="0" w:uiPriority="66" w:unhideWhenUsed="0"/>
+    <w:lsdException w:name="Medium Grid 1 Accent 4" w:semiHidden="0" w:uiPriority="67" w:unhideWhenUsed="0"/>
+    <w:lsdException w:name="Medium Grid 2 Accent 4" w:semiHidden="0" w:uiPriority="68" w:unhideWhenUsed="0"/>
+    <w:lsdException w:name="Medium Grid 3 Accent 4" w:semiHidden="0" w:uiPriority="69" w:unhideWhenUsed="0"/>
+    <w:lsdException w:name="Dark List Accent 4" w:semiHidden="0" w:uiPriority="70" w:unhideWhenUsed="0"/>
+    <w:lsdException w:name="Colorful Shading Accent 4" w:semiHidden="0" w:uiPriority="71" w:unhideWhenUsed="0"/>
+    <w:lsdException w:name="Colorful List Accent 4" w:semiHidden="0" w:uiPriority="72" w:unhideWhenUsed="0"/>
+    <w:lsdException w:name="Colorful Grid Accent 4" w:semiHidden="0" w:uiPriority="73" w:unhideWhenUsed="0"/>
+    <w:lsdException w:name="Light Shading Accent 5" w:semiHidden="0" w:uiPriority="60" w:unhideWhenUsed="0"/>
+    <w:lsdException w:name="Light List Accent 5" w:semiHidden="0" w:uiPriority="61" w:unhideWhenUsed="0"/>
+    <w:lsdException w:name="Light Grid Accent 5" w:semiHidden="0" w:uiPriority="62" w:unhideWhenUsed="0"/>
+    <w:lsdException w:name="Medium Shading 1 Accent 5" w:semiHidden="0" w:uiPriority="63" w:unhideWhenUsed="0"/>
+    <w:lsdException w:name="Medium Shading 2 Accent 5" w:semiHidden="0" w:uiPriority="64" w:unhideWhenUsed="0"/>
+    <w:lsdException w:name="Medium List 1 Accent 5" w:semiHidden="0" w:uiPriority="65" w:unhideWhenUsed="0"/>
+    <w:lsdException w:name="Medium List 2 Accent 5" w:semiHidden="0" w:uiPriority="66" w:unhideWhenUsed="0"/>
+    <w:lsdException w:name="Medium Grid 1 Accent 5" w:semiHidden="0" w:uiPriority="67" w:unhideWhenUsed="0"/>
+    <w:lsdException w:name="Medium Grid 2 Accent 5" w:semiHidden="0" w:uiPriority="68" w:unhideWhenUsed="0"/>
+    <w:lsdException w:name="Medium Grid 3 Accent 5" w:semiHidden="0" w:uiPriority="69" w:unhideWhenUsed="0"/>
+    <w:lsdException w:name="Dark List Accent 5" w:semiHidden="0" w:uiPriority="70" w:unhideWhenUsed="0"/>
+    <w:lsdException w:name="Colorful Shading Accent 5" w:semiHidden="0" w:uiPriority="71" w:unhideWhenUsed="0"/>
+    <w:lsdException w:name="Colorful List Accent 5" w:semiHidden="0" w:uiPriority="72" w:unhideWhenUsed="0"/>
+    <w:lsdException w:name="Colorful Grid Accent 5" w:semiHidden="0" w:uiPriority="73" w:unhideWhenUsed="0"/>
+    <w:lsdException w:name="Light Shading Accent 6" w:semiHidden="0" w:uiPriority="60" w:unhideWhenUsed="0"/>
+    <w:lsdException w:name="Light List Accent 6" w:semiHidden="0" w:uiPriority="61" w:unhideWhenUsed="0"/>
+    <w:lsdException w:name="Light Grid Accent 6" w:semiHidden="0" w:uiPriority="62" w:unhideWhenUsed="0"/>
+    <w:lsdException w:name="Medium Shading 1 Accent 6" w:semiHidden="0" w:uiPriority="63" w:unhideWhenUsed="0"/>
+    <w:lsdException w:name="Medium Shading 2 Accent 6" w:semiHidden="0" w:uiPriority="64" w:unhideWhenUsed="0"/>
+    <w:lsdException w:name="Medium List 1 Accent 6" w:semiHidden="0" w:uiPriority="65" w:unhideWhenUsed="0"/>
+    <w:lsdException w:name="Medium List 2 Accent 6" w:semiHidden="0" w:uiPriority="66" w:unhideWhenUsed="0"/>
+    <w:lsdException w:name="Medium Grid 1 Accent 6" w:semiHidden="0" w:uiPriority="67" w:unhideWhenUsed="0"/>
+    <w:lsdException w:name="Medium Grid 2 Accent 6" w:semiHidden="0" w:uiPriority="68" w:unhideWhenUsed="0"/>
+    <w:lsdException w:name="Medium Grid 3 Accent 6" w:semiHidden="0" w:uiPriority="69" w:unhideWhenUsed="0"/>
+    <w:lsdException w:name="Dark List Accent 6" w:semiHidden="0" w:uiPriority="70" w:unhideWhenUsed="0"/>
+    <w:lsdException w:name="Colorful Shading Accent 6" w:semiHidden="0" w:uiPriority="71" w:unhideWhenUsed="0"/>
+    <w:lsdException w:name="Colorful List Accent 6" w:semiHidden="0" w:uiPriority="72" w:unhideWhenUsed="0"/>
+    <w:lsdException w:name="Colorful Grid Accent 6" w:semiHidden="0" w:uiPriority="73" w:unhideWhenUsed="0"/>
+    <w:lsdException w:name="Subtle Emphasis" w:semiHidden="0" w:uiPriority="19" w:unhideWhenUsed="0" w:qFormat="1"/>
+    <w:lsdException w:name="Intense Emphasis" w:semiHidden="0" w:uiPriority="21" w:unhideWhenUsed="0" w:qFormat="1"/>
+    <w:lsdException w:name="Subtle Reference" w:semiHidden="0" w:uiPriority="31" w:unhideWhenUsed="0" w:qFormat="1"/>
+    <w:lsdException w:name="Intense Reference" w:semiHidden="0" w:uiPriority="32" w:unhideWhenUsed="0" w:qFormat="1"/>
+    <w:lsdException w:name="Book Title" w:semiHidden="0" w:uiPriority="33" w:unhideWhenUsed="0" w:qFormat="1"/>
+    <w:lsdException w:name="Bibliography" w:uiPriority="37"/>
+    <w:lsdException w:name="TOC Heading" w:uiPriority="39" w:qFormat="1"/>
+  </w:latentStyles>
+  <w:style w:type="paragraph" w:default="1" w:styleId="a">
+    <w:name w:val="Normal"/>
+    <w:qFormat/>
+    <w:pPr>
+      <w:spacing w:after="200" w:line="276" w:lineRule="auto"/>
+    </w:pPr>
+    <w:rPr>
+      <w:sz w:val="22"/>
+      <w:szCs w:val="22"/>
+      <w:lang w:val="ru-RU" w:eastAsia="ru-RU"/>
+    </w:rPr>
+  </w:style>
+  <w:style w:type="paragraph" w:styleId="1">
+    <w:name w:val="heading 1"/>
+    <w:basedOn w:val="a"/>
+    <w:next w:val="a"/>
+    <w:link w:val="10"/>
+    <w:uiPriority w:val="9"/>
+    <w:qFormat/>
+    <w:rsid w:val="002F48A2"/>
+    <w:pPr>
+      <w:keepNext/>
+      <w:spacing w:before="240" w:after="60"/>
+      <w:outlineLvl w:val="0"/>
+    </w:pPr>
+    <w:rPr>
+      <w:rFonts w:ascii="Cambria" w:hAnsi="Cambria"/>
+      <w:b/>
+      <w:bCs/>
+      <w:kern w:val="32"/>
+      <w:sz w:val="32"/>
+      <w:szCs w:val="32"/>
+    </w:rPr>
+  </w:style>
+  <w:style w:type="paragraph" w:styleId="2">
+    <w:name w:val="heading 2"/>
+    <w:basedOn w:val="a"/>
+    <w:next w:val="a"/>
+    <w:link w:val="20"/>
+    <w:uiPriority w:val="9"/>
+    <w:qFormat/>
+    <w:rsid w:val="00860D15"/>
+    <w:pPr>
+      <w:keepNext/>
+      <w:spacing w:before="240" w:after="60"/>
+      <w:outlineLvl w:val="1"/>
+    </w:pPr>
+    <w:rPr>
+      <w:rFonts w:ascii="Cambria" w:hAnsi="Cambria"/>
+      <w:b/>
+      <w:bCs/>
+      <w:i/>
+      <w:iCs/>
+      <w:sz w:val="28"/>
+      <w:szCs w:val="28"/>
+    </w:rPr>
+  </w:style>
+  <w:style w:type="character" w:default="1" w:styleId="a0">
+    <w:name w:val="Default Paragraph Font"/>
+    <w:uiPriority w:val="1"/>
+    <w:semiHidden/>
+    <w:unhideWhenUsed/>
+  </w:style>
+  <w:style w:type="table" w:default="1" w:styleId="a1">
+    <w:name w:val="Normal Table"/>
+    <w:uiPriority w:val="99"/>
+    <w:semiHidden/>
+    <w:unhideWhenUsed/>
+    <w:tblPr>
+      <w:tblInd w:w="0" w:type="dxa"/>
+      <w:tblCellMar>
+        <w:top w:w="0" w:type="dxa"/>
+        <w:left w:w="108" w:type="dxa"/>
+        <w:bottom w:w="0" w:type="dxa"/>
+        <w:right w:w="108" w:type="dxa"/>
+      </w:tblCellMar>
+    </w:tblPr>
+  </w:style>
+  <w:style w:type="numbering" w:default="1" w:styleId="a2">
+    <w:name w:val="No List"/>
+    <w:uiPriority w:val="99"/>
+    <w:semiHidden/>
+    <w:unhideWhenUsed/>
+  </w:style>
+  <w:style w:type="paragraph" w:styleId="a3">
+    <w:name w:val="List Paragraph"/>
+    <w:basedOn w:val="a"/>
+    <w:uiPriority w:val="34"/>
+    <w:qFormat/>
+    <w:rsid w:val="00F752C8"/>
+    <w:pPr>
+      <w:ind w:left="708"/>
+    </w:pPr>
+  </w:style>
+  <w:style w:type="paragraph" w:styleId="a4">
+    <w:name w:val="header"/>
+    <w:basedOn w:val="a"/>
+    <w:link w:val="a5"/>
+    <w:unhideWhenUsed/>
+    <w:rsid w:val="006E16DF"/>
+    <w:pPr>
+      <w:tabs>
+        <w:tab w:val="center" w:pos="4677"/>
+        <w:tab w:val="right" w:pos="9355"/>
+      </w:tabs>
+    </w:pPr>
+  </w:style>
+  <w:style w:type="character" w:customStyle="1" w:styleId="a5">
+    <w:name w:val="Верхний колонтитул Знак"/>
+    <w:link w:val="a4"/>
+    <w:rsid w:val="006E16DF"/>
+    <w:rPr>
+      <w:sz w:val="22"/>
+      <w:szCs w:val="22"/>
+    </w:rPr>
+  </w:style>
+  <w:style w:type="paragraph" w:styleId="a6">
+    <w:name w:val="footer"/>
+    <w:basedOn w:val="a"/>
+    <w:link w:val="a7"/>
+    <w:uiPriority w:val="99"/>
+    <w:unhideWhenUsed/>
+    <w:rsid w:val="006E16DF"/>
+    <w:pPr>
+      <w:tabs>
+        <w:tab w:val="center" w:pos="4677"/>
+        <w:tab w:val="right" w:pos="9355"/>
+      </w:tabs>
+    </w:pPr>
+  </w:style>
+  <w:style w:type="character" w:customStyle="1" w:styleId="a7">
+    <w:name w:val="Нижний колонтитул Знак"/>
+    <w:link w:val="a6"/>
+    <w:uiPriority w:val="99"/>
+    <w:rsid w:val="006E16DF"/>
+    <w:rPr>
+      <w:sz w:val="22"/>
+      <w:szCs w:val="22"/>
+    </w:rPr>
+  </w:style>
+  <w:style w:type="character" w:customStyle="1" w:styleId="10">
+    <w:name w:val="Заголовок 1 Знак"/>
+    <w:link w:val="1"/>
+    <w:uiPriority w:val="9"/>
+    <w:rsid w:val="002F48A2"/>
+    <w:rPr>
+      <w:rFonts w:ascii="Cambria" w:eastAsia="Times New Roman" w:hAnsi="Cambria" w:cs="Times New Roman"/>
+      <w:b/>
+      <w:bCs/>
+      <w:kern w:val="32"/>
+      <w:sz w:val="32"/>
+      <w:szCs w:val="32"/>
+    </w:rPr>
+  </w:style>
+  <w:style w:type="table" w:styleId="a8">
+    <w:name w:val="Table Grid"/>
+    <w:basedOn w:val="a1"/>
+    <w:rsid w:val="002324AF"/>
+    <w:pPr>
+      <w:widowControl w:val="0"/>
+      <w:autoSpaceDE w:val="0"/>
+      <w:autoSpaceDN w:val="0"/>
+      <w:adjustRightInd w:val="0"/>
+    </w:pPr>
+    <w:rPr>
+      <w:rFonts w:ascii="Times New Roman" w:hAnsi="Times New Roman"/>
+    </w:rPr>
+    <w:tblPr>
+      <w:tblBorders>
+        <w:top w:val="single" w:sz="4" w:space="0" w:color="auto"/>
+        <w:left w:val="single" w:sz="4" w:space="0" w:color="auto"/>
+        <w:bottom w:val="single" w:sz="4" w:space="0" w:color="auto"/>
+        <w:right w:val="single" w:sz="4" w:space="0" w:color="auto"/>
+        <w:insideH w:val="single" w:sz="4" w:space="0" w:color="auto"/>
+        <w:insideV w:val="single" w:sz="4" w:space="0" w:color="auto"/>
+      </w:tblBorders>
+      <w:tblCellMar>
+        <w:top w:w="0" w:type="dxa"/>
+        <w:left w:w="108" w:type="dxa"/>
+        <w:bottom w:w="0" w:type="dxa"/>
+        <w:right w:w="108" w:type="dxa"/>
+      </w:tblCellMar>
+    </w:tblPr>
+  </w:style>
+  <w:style w:type="character" w:customStyle="1" w:styleId="20">
+    <w:name w:val="Заголовок 2 Знак"/>
+    <w:link w:val="2"/>
+    <w:uiPriority w:val="9"/>
+    <w:semiHidden/>
+    <w:rsid w:val="00860D15"/>
+    <w:rPr>
+      <w:rFonts w:ascii="Cambria" w:eastAsia="Times New Roman" w:hAnsi="Cambria" w:cs="Times New Roman"/>
+      <w:b/>
+      <w:bCs/>
+      <w:i/>
+      <w:iCs/>
+      <w:sz w:val="28"/>
+      <w:szCs w:val="28"/>
+    </w:rPr>
+  </w:style>
+  <w:style w:type="paragraph" w:styleId="a9">
+    <w:name w:val="Subtitle"/>
+    <w:basedOn w:val="a"/>
+    <w:next w:val="a"/>
+    <w:link w:val="aa"/>
+    <w:qFormat/>
+    <w:rsid w:val="00860D15"/>
+    <w:pPr>
+      <w:spacing w:after="60"/>
+      <w:jc w:val="center"/>
+      <w:outlineLvl w:val="1"/>
+    </w:pPr>
+    <w:rPr>
+      <w:rFonts w:ascii="Cambria" w:hAnsi="Cambria"/>
+      <w:sz w:val="24"/>
+      <w:szCs w:val="24"/>
+      <w:lang w:eastAsia="en-US"/>
+    </w:rPr>
+  </w:style>
+  <w:style w:type="character" w:customStyle="1" w:styleId="aa">
+    <w:name w:val="Подзаголовок Знак"/>
+    <w:link w:val="a9"/>
+    <w:rsid w:val="00860D15"/>
+    <w:rPr>
+      <w:rFonts w:ascii="Cambria" w:hAnsi="Cambria"/>
+      <w:sz w:val="24"/>
+      <w:szCs w:val="24"/>
+      <w:lang w:eastAsia="en-US"/>
+    </w:rPr>
+  </w:style>
+  <w:style w:type="paragraph" w:styleId="ab">
+    <w:name w:val="No Spacing"/>
+    <w:uiPriority w:val="1"/>
+    <w:qFormat/>
+    <w:rsid w:val="00860D15"/>
+    <w:rPr>
+      <w:rFonts w:eastAsia="Calibri"/>
+      <w:sz w:val="22"/>
+      <w:szCs w:val="22"/>
+      <w:lang w:val="ru-RU"/>
+    </w:rPr>
+  </w:style>
+  <w:style w:type="character" w:customStyle="1" w:styleId="apple-style-span">
+    <w:name w:val="apple-style-span"/>
+    <w:rsid w:val="00320925"/>
+  </w:style>
+  <w:style w:type="character" w:customStyle="1" w:styleId="apple-converted-space">
+    <w:name w:val="apple-converted-space"/>
+    <w:rsid w:val="00320925"/>
+  </w:style>
+  <w:style w:type="paragraph" w:styleId="ac">
+    <w:name w:val="Balloon Text"/>
+    <w:basedOn w:val="a"/>
+    <w:link w:val="ad"/>
+    <w:uiPriority w:val="99"/>
+    <w:semiHidden/>
+    <w:unhideWhenUsed/>
+    <w:rsid w:val="00AF1295"/>
+    <w:pPr>
+      <w:spacing w:after="0" w:line="240" w:lineRule="auto"/>
+    </w:pPr>
+    <w:rPr>
+      <w:rFonts w:ascii="Tahoma" w:hAnsi="Tahoma" w:cs="Tahoma"/>
+      <w:sz w:val="16"/>
+      <w:szCs w:val="16"/>
+    </w:rPr>
+  </w:style>
+  <w:style w:type="character" w:customStyle="1" w:styleId="ad">
+    <w:name w:val="Текст выноски Знак"/>
+    <w:basedOn w:val="a0"/>
+    <w:link w:val="ac"/>
+    <w:uiPriority w:val="99"/>
+    <w:semiHidden/>
+    <w:rsid w:val="00AF1295"/>
+    <w:rPr>
+      <w:rFonts w:ascii="Tahoma" w:hAnsi="Tahoma" w:cs="Tahoma"/>
+      <w:sz w:val="16"/>
+      <w:szCs w:val="16"/>
+      <w:lang w:val="ru-RU" w:eastAsia="ru-RU"/>
+    </w:rPr>
   </w:style>
 </w:styles>
 </file>
@@ -2507,7 +3013,7 @@
   <a:extraClrSchemeLst/>
   <a:extLst>
     <a:ext uri="{05A4C25C-085E-4340-85A3-A5531E510DB2}">
-      <thm15:themeFamily xmlns:thm15="http://schemas.microsoft.com/office/thememl/2012/main" name="Office Theme" id="{62F939B6-93AF-4DB8-9C6B-D6C7DFDC589F}" vid="{4A3C46E8-61CC-4603-A589-7422A47A8E4A}"/>
+      <thm15:themeFamily xmlns:thm15="http://schemas.microsoft.com/office/thememl/2012/main" xmlns="" name="Office Theme" id="{62F939B6-93AF-4DB8-9C6B-D6C7DFDC589F}" vid="{4A3C46E8-61CC-4603-A589-7422A47A8E4A}"/>
     </a:ext>
   </a:extLst>
 </a:theme>

</xml_diff>

<commit_message>
Updating headers in templates because of new telephone numbers
</commit_message>
<xml_diff>
--- a/templates/DocumentCustom.docx
+++ b/templates/DocumentCustom.docx
@@ -11,6 +11,8 @@
           <w:lang w:val="en-US"/>
         </w:rPr>
       </w:pPr>
+      <w:bookmarkStart w:id="0" w:name="_GoBack"/>
+      <w:bookmarkEnd w:id="0"/>
       <w:proofErr w:type="spellStart"/>
       <w:r>
         <w:rPr>
@@ -70,8 +72,6 @@
         </w:rPr>
         <w:t>[t:today]</w:t>
       </w:r>
-      <w:bookmarkStart w:id="0" w:name="_GoBack"/>
-      <w:bookmarkEnd w:id="0"/>
     </w:p>
     <w:p>
       <w:pPr>
@@ -526,91 +526,19 @@
 <w:hdr xmlns:wpc="http://schemas.microsoft.com/office/word/2010/wordprocessingCanvas" xmlns:mc="http://schemas.openxmlformats.org/markup-compatibility/2006" xmlns:o="urn:schemas-microsoft-com:office:office" xmlns:r="http://schemas.openxmlformats.org/officeDocument/2006/relationships" xmlns:m="http://schemas.openxmlformats.org/officeDocument/2006/math" xmlns:v="urn:schemas-microsoft-com:vml" xmlns:wp14="http://schemas.microsoft.com/office/word/2010/wordprocessingDrawing" xmlns:wp="http://schemas.openxmlformats.org/drawingml/2006/wordprocessingDrawing" xmlns:w10="urn:schemas-microsoft-com:office:word" xmlns:w="http://schemas.openxmlformats.org/wordprocessingml/2006/main" xmlns:w14="http://schemas.microsoft.com/office/word/2010/wordml" xmlns:wpg="http://schemas.microsoft.com/office/word/2010/wordprocessingGroup" xmlns:wpi="http://schemas.microsoft.com/office/word/2010/wordprocessingInk" xmlns:wne="http://schemas.microsoft.com/office/word/2006/wordml" xmlns:wps="http://schemas.microsoft.com/office/word/2010/wordprocessingShape" mc:Ignorable="w14 wp14">
   <w:p>
     <w:pPr>
-      <w:spacing w:after="0" w:line="240" w:lineRule="auto"/>
-      <w:rPr>
-        <w:rFonts w:cs="Arial"/>
-        <w:sz w:val="24"/>
-        <w:szCs w:val="14"/>
-      </w:rPr>
+      <w:pStyle w:val="Header"/>
     </w:pPr>
     <w:r>
       <w:rPr>
-        <w:rFonts w:cs="Arial"/>
-        <w:sz w:val="24"/>
-        <w:szCs w:val="14"/>
-      </w:rPr>
-      <w:t>Санкт-Петербургская</w:t>
-    </w:r>
-  </w:p>
-  <w:p>
-    <w:pPr>
-      <w:spacing w:after="0" w:line="240" w:lineRule="auto"/>
-      <w:rPr>
-        <w:rFonts w:cs="Arial"/>
-        <w:sz w:val="24"/>
-        <w:szCs w:val="14"/>
-      </w:rPr>
-    </w:pPr>
-    <w:r>
-      <w:rPr>
-        <w:rFonts w:cs="Arial"/>
-        <w:sz w:val="24"/>
-        <w:szCs w:val="14"/>
-      </w:rPr>
-      <w:t>Благотворительная Общественная Организация</w:t>
-    </w:r>
-  </w:p>
-  <w:p>
-    <w:pPr>
-      <w:spacing w:after="0" w:line="240" w:lineRule="auto"/>
-      <w:rPr>
-        <w:rFonts w:cs="Arial"/>
-        <w:sz w:val="24"/>
-        <w:szCs w:val="14"/>
-      </w:rPr>
-    </w:pPr>
-    <w:r>
-      <w:rPr>
-        <w:rFonts w:cs="Arial"/>
-        <w:sz w:val="24"/>
-        <w:szCs w:val="14"/>
-      </w:rPr>
-      <w:t>помощи лицам без определенного места жительства</w:t>
-    </w:r>
-  </w:p>
-  <w:p>
-    <w:pPr>
-      <w:spacing w:after="0" w:line="240" w:lineRule="auto"/>
-      <w:rPr>
-        <w:rFonts w:cs="Arial"/>
-        <w:sz w:val="16"/>
-        <w:szCs w:val="6"/>
-      </w:rPr>
-    </w:pPr>
-  </w:p>
-  <w:p>
-    <w:pPr>
-      <w:spacing w:after="0" w:line="240" w:lineRule="auto"/>
-      <w:rPr>
-        <w:rFonts w:cs="Arial"/>
-        <w:sz w:val="24"/>
-        <w:szCs w:val="14"/>
-        <w:lang w:val="en-US"/>
-      </w:rPr>
-    </w:pPr>
-    <w:r>
-      <w:rPr>
-        <w:rFonts w:cs="Arial"/>
+        <w:rFonts w:ascii="Verdana" w:hAnsi="Verdana"/>
         <w:noProof/>
-        <w:sz w:val="24"/>
-        <w:szCs w:val="14"/>
-        <w:lang w:eastAsia="ja-JP"/>
+        <w:lang w:val="en-US" w:eastAsia="en-US"/>
       </w:rPr>
       <w:drawing>
         <wp:inline distT="0" distB="0" distL="0" distR="0">
-          <wp:extent cx="2352675" cy="295275"/>
+          <wp:extent cx="5762625" cy="828675"/>
           <wp:effectExtent l="0" t="0" r="9525" b="9525"/>
-          <wp:docPr id="1" name="Picture 1" descr="NN-3"/>
+          <wp:docPr id="2" name="Picture 2" descr="blank2016-1 exp crop"/>
           <wp:cNvGraphicFramePr>
             <a:graphicFrameLocks xmlns:a="http://schemas.openxmlformats.org/drawingml/2006/main" noChangeAspect="1"/>
           </wp:cNvGraphicFramePr>
@@ -618,7 +546,7 @@
             <a:graphicData uri="http://schemas.openxmlformats.org/drawingml/2006/picture">
               <pic:pic xmlns:pic="http://schemas.openxmlformats.org/drawingml/2006/picture">
                 <pic:nvPicPr>
-                  <pic:cNvPr id="0" name="Picture 1" descr="NN-3"/>
+                  <pic:cNvPr id="0" name="Picture 1" descr="blank2016-1 exp crop"/>
                   <pic:cNvPicPr>
                     <a:picLocks noChangeAspect="1" noChangeArrowheads="1"/>
                   </pic:cNvPicPr>
@@ -639,7 +567,7 @@
                 <pic:spPr bwMode="auto">
                   <a:xfrm>
                     <a:off x="0" y="0"/>
-                    <a:ext cx="2352675" cy="295275"/>
+                    <a:ext cx="5762625" cy="828675"/>
                   </a:xfrm>
                   <a:prstGeom prst="rect">
                     <a:avLst/>
@@ -655,114 +583,6 @@
         </wp:inline>
       </w:drawing>
     </w:r>
-  </w:p>
-  <w:p>
-    <w:pPr>
-      <w:spacing w:after="0" w:line="240" w:lineRule="auto"/>
-      <w:rPr>
-        <w:rFonts w:cs="Arial"/>
-        <w:sz w:val="24"/>
-        <w:szCs w:val="14"/>
-        <w:lang w:val="en-US"/>
-      </w:rPr>
-    </w:pPr>
-  </w:p>
-  <w:p>
-    <w:pPr>
-      <w:pStyle w:val="a4"/>
-      <w:spacing w:after="0" w:line="240" w:lineRule="auto"/>
-      <w:rPr>
-        <w:rFonts w:cs="Arial"/>
-      </w:rPr>
-    </w:pPr>
-    <w:r>
-      <w:rPr>
-        <w:rFonts w:cs="Arial"/>
-      </w:rPr>
-      <w:t xml:space="preserve">192007 | Санкт-Петербург | ул. </w:t>
-    </w:r>
-    <w:proofErr w:type="gramStart"/>
-    <w:r>
-      <w:rPr>
-        <w:rFonts w:cs="Arial"/>
-      </w:rPr>
-      <w:t>Боровая</w:t>
-    </w:r>
-    <w:proofErr w:type="gramEnd"/>
-    <w:r>
-      <w:rPr>
-        <w:rFonts w:cs="Arial"/>
-      </w:rPr>
-      <w:t>, д.112-Б | тел</w:t>
-    </w:r>
-    <w:r>
-      <w:rPr>
-        <w:rFonts w:cs="Arial"/>
-      </w:rPr>
-      <w:t>/</w:t>
-    </w:r>
-    <w:r>
-      <w:rPr>
-        <w:rFonts w:cs="Arial"/>
-      </w:rPr>
-      <w:t xml:space="preserve">факс: +7(812) 3193794 | </w:t>
-    </w:r>
-    <w:proofErr w:type="spellStart"/>
-    <w:r>
-      <w:rPr>
-        <w:rFonts w:cs="Arial"/>
-      </w:rPr>
-      <w:t>mail</w:t>
-    </w:r>
-    <w:proofErr w:type="spellEnd"/>
-    <w:r>
-      <w:rPr>
-        <w:rFonts w:cs="Arial"/>
-      </w:rPr>
-      <w:t xml:space="preserve">: </w:t>
-    </w:r>
-    <w:proofErr w:type="spellStart"/>
-    <w:r>
-      <w:rPr>
-        <w:rFonts w:cs="Arial"/>
-        <w:lang w:val="en-US"/>
-      </w:rPr>
-      <w:t>nochlezka</w:t>
-    </w:r>
-    <w:proofErr w:type="spellEnd"/>
-    <w:r>
-      <w:rPr>
-        <w:rFonts w:cs="Arial"/>
-      </w:rPr>
-      <w:t>@</w:t>
-    </w:r>
-    <w:r>
-      <w:rPr>
-        <w:rFonts w:cs="Arial"/>
-        <w:lang w:val="en-US"/>
-      </w:rPr>
-      <w:t>mail</w:t>
-    </w:r>
-    <w:r>
-      <w:rPr>
-        <w:rFonts w:cs="Arial"/>
-      </w:rPr>
-      <w:t>.</w:t>
-    </w:r>
-    <w:proofErr w:type="spellStart"/>
-    <w:r>
-      <w:rPr>
-        <w:rFonts w:cs="Arial"/>
-        <w:lang w:val="en-US"/>
-      </w:rPr>
-      <w:t>ru</w:t>
-    </w:r>
-    <w:proofErr w:type="spellEnd"/>
-  </w:p>
-  <w:p>
-    <w:pPr>
-      <w:pStyle w:val="a4"/>
-    </w:pPr>
   </w:p>
 </w:hdr>
 </file>
@@ -1825,7 +1645,7 @@
     <w:lsdException w:name="Bibliography" w:uiPriority="37"/>
     <w:lsdException w:name="TOC Heading" w:uiPriority="39" w:qFormat="1"/>
   </w:latentStyles>
-  <w:style w:type="paragraph" w:default="1" w:styleId="a">
+  <w:style w:type="paragraph" w:default="1" w:styleId="Normal">
     <w:name w:val="Normal"/>
     <w:qFormat/>
     <w:pPr>
@@ -1837,11 +1657,11 @@
       <w:lang w:val="ru-RU" w:eastAsia="ru-RU"/>
     </w:rPr>
   </w:style>
-  <w:style w:type="paragraph" w:styleId="1">
+  <w:style w:type="paragraph" w:styleId="Heading1">
     <w:name w:val="heading 1"/>
-    <w:basedOn w:val="a"/>
-    <w:next w:val="a"/>
-    <w:link w:val="10"/>
+    <w:basedOn w:val="Normal"/>
+    <w:next w:val="Normal"/>
+    <w:link w:val="Heading1Char"/>
     <w:uiPriority w:val="9"/>
     <w:qFormat/>
     <w:rsid w:val="002F48A2"/>
@@ -1859,11 +1679,11 @@
       <w:szCs w:val="32"/>
     </w:rPr>
   </w:style>
-  <w:style w:type="paragraph" w:styleId="2">
+  <w:style w:type="paragraph" w:styleId="Heading2">
     <w:name w:val="heading 2"/>
-    <w:basedOn w:val="a"/>
-    <w:next w:val="a"/>
-    <w:link w:val="20"/>
+    <w:basedOn w:val="Normal"/>
+    <w:next w:val="Normal"/>
+    <w:link w:val="Heading2Char"/>
     <w:uiPriority w:val="9"/>
     <w:qFormat/>
     <w:rsid w:val="00860D15"/>
@@ -1882,13 +1702,13 @@
       <w:szCs w:val="28"/>
     </w:rPr>
   </w:style>
-  <w:style w:type="character" w:default="1" w:styleId="a0">
+  <w:style w:type="character" w:default="1" w:styleId="DefaultParagraphFont">
     <w:name w:val="Default Paragraph Font"/>
     <w:uiPriority w:val="1"/>
     <w:semiHidden/>
     <w:unhideWhenUsed/>
   </w:style>
-  <w:style w:type="table" w:default="1" w:styleId="a1">
+  <w:style w:type="table" w:default="1" w:styleId="TableNormal">
     <w:name w:val="Normal Table"/>
     <w:uiPriority w:val="99"/>
     <w:semiHidden/>
@@ -1903,15 +1723,15 @@
       </w:tblCellMar>
     </w:tblPr>
   </w:style>
-  <w:style w:type="numbering" w:default="1" w:styleId="a2">
+  <w:style w:type="numbering" w:default="1" w:styleId="NoList">
     <w:name w:val="No List"/>
     <w:uiPriority w:val="99"/>
     <w:semiHidden/>
     <w:unhideWhenUsed/>
   </w:style>
-  <w:style w:type="paragraph" w:styleId="a3">
+  <w:style w:type="paragraph" w:styleId="ListParagraph">
     <w:name w:val="List Paragraph"/>
-    <w:basedOn w:val="a"/>
+    <w:basedOn w:val="Normal"/>
     <w:uiPriority w:val="34"/>
     <w:qFormat/>
     <w:rsid w:val="00F752C8"/>
@@ -1919,10 +1739,10 @@
       <w:ind w:left="708"/>
     </w:pPr>
   </w:style>
-  <w:style w:type="paragraph" w:styleId="a4">
+  <w:style w:type="paragraph" w:styleId="Header">
     <w:name w:val="header"/>
-    <w:basedOn w:val="a"/>
-    <w:link w:val="a5"/>
+    <w:basedOn w:val="Normal"/>
+    <w:link w:val="HeaderChar"/>
     <w:unhideWhenUsed/>
     <w:rsid w:val="006E16DF"/>
     <w:pPr>
@@ -1932,19 +1752,19 @@
       </w:tabs>
     </w:pPr>
   </w:style>
-  <w:style w:type="character" w:customStyle="1" w:styleId="a5">
-    <w:name w:val="Верхний колонтитул Знак"/>
-    <w:link w:val="a4"/>
+  <w:style w:type="character" w:customStyle="1" w:styleId="HeaderChar">
+    <w:name w:val="Header Char"/>
+    <w:link w:val="Header"/>
     <w:rsid w:val="006E16DF"/>
     <w:rPr>
       <w:sz w:val="22"/>
       <w:szCs w:val="22"/>
     </w:rPr>
   </w:style>
-  <w:style w:type="paragraph" w:styleId="a6">
+  <w:style w:type="paragraph" w:styleId="Footer">
     <w:name w:val="footer"/>
-    <w:basedOn w:val="a"/>
-    <w:link w:val="a7"/>
+    <w:basedOn w:val="Normal"/>
+    <w:link w:val="FooterChar"/>
     <w:uiPriority w:val="99"/>
     <w:unhideWhenUsed/>
     <w:rsid w:val="006E16DF"/>
@@ -1955,9 +1775,9 @@
       </w:tabs>
     </w:pPr>
   </w:style>
-  <w:style w:type="character" w:customStyle="1" w:styleId="a7">
-    <w:name w:val="Нижний колонтитул Знак"/>
-    <w:link w:val="a6"/>
+  <w:style w:type="character" w:customStyle="1" w:styleId="FooterChar">
+    <w:name w:val="Footer Char"/>
+    <w:link w:val="Footer"/>
     <w:uiPriority w:val="99"/>
     <w:rsid w:val="006E16DF"/>
     <w:rPr>
@@ -1965,9 +1785,9 @@
       <w:szCs w:val="22"/>
     </w:rPr>
   </w:style>
-  <w:style w:type="character" w:customStyle="1" w:styleId="10">
-    <w:name w:val="Заголовок 1 Знак"/>
-    <w:link w:val="1"/>
+  <w:style w:type="character" w:customStyle="1" w:styleId="Heading1Char">
+    <w:name w:val="Heading 1 Char"/>
+    <w:link w:val="Heading1"/>
     <w:uiPriority w:val="9"/>
     <w:rsid w:val="002F48A2"/>
     <w:rPr>
@@ -1979,9 +1799,9 @@
       <w:szCs w:val="32"/>
     </w:rPr>
   </w:style>
-  <w:style w:type="table" w:styleId="a8">
+  <w:style w:type="table" w:styleId="TableGrid">
     <w:name w:val="Table Grid"/>
-    <w:basedOn w:val="a1"/>
+    <w:basedOn w:val="TableNormal"/>
     <w:rsid w:val="002324AF"/>
     <w:pPr>
       <w:widowControl w:val="0"/>
@@ -1993,7 +1813,6 @@
       <w:rFonts w:ascii="Times New Roman" w:hAnsi="Times New Roman"/>
     </w:rPr>
     <w:tblPr>
-      <w:tblInd w:w="0" w:type="dxa"/>
       <w:tblBorders>
         <w:top w:val="single" w:sz="4" w:space="0" w:color="auto"/>
         <w:left w:val="single" w:sz="4" w:space="0" w:color="auto"/>
@@ -2002,17 +1821,11 @@
         <w:insideH w:val="single" w:sz="4" w:space="0" w:color="auto"/>
         <w:insideV w:val="single" w:sz="4" w:space="0" w:color="auto"/>
       </w:tblBorders>
-      <w:tblCellMar>
-        <w:top w:w="0" w:type="dxa"/>
-        <w:left w:w="108" w:type="dxa"/>
-        <w:bottom w:w="0" w:type="dxa"/>
-        <w:right w:w="108" w:type="dxa"/>
-      </w:tblCellMar>
     </w:tblPr>
   </w:style>
-  <w:style w:type="character" w:customStyle="1" w:styleId="20">
-    <w:name w:val="Заголовок 2 Знак"/>
-    <w:link w:val="2"/>
+  <w:style w:type="character" w:customStyle="1" w:styleId="Heading2Char">
+    <w:name w:val="Heading 2 Char"/>
+    <w:link w:val="Heading2"/>
     <w:uiPriority w:val="9"/>
     <w:semiHidden/>
     <w:rsid w:val="00860D15"/>
@@ -2026,11 +1839,11 @@
       <w:szCs w:val="28"/>
     </w:rPr>
   </w:style>
-  <w:style w:type="paragraph" w:styleId="a9">
+  <w:style w:type="paragraph" w:styleId="Subtitle">
     <w:name w:val="Subtitle"/>
-    <w:basedOn w:val="a"/>
-    <w:next w:val="a"/>
-    <w:link w:val="aa"/>
+    <w:basedOn w:val="Normal"/>
+    <w:next w:val="Normal"/>
+    <w:link w:val="SubtitleChar"/>
     <w:qFormat/>
     <w:rsid w:val="00860D15"/>
     <w:pPr>
@@ -2045,9 +1858,9 @@
       <w:lang w:eastAsia="en-US"/>
     </w:rPr>
   </w:style>
-  <w:style w:type="character" w:customStyle="1" w:styleId="aa">
-    <w:name w:val="Подзаголовок Знак"/>
-    <w:link w:val="a9"/>
+  <w:style w:type="character" w:customStyle="1" w:styleId="SubtitleChar">
+    <w:name w:val="Subtitle Char"/>
+    <w:link w:val="Subtitle"/>
     <w:rsid w:val="00860D15"/>
     <w:rPr>
       <w:rFonts w:ascii="Cambria" w:hAnsi="Cambria"/>
@@ -2056,7 +1869,7 @@
       <w:lang w:eastAsia="en-US"/>
     </w:rPr>
   </w:style>
-  <w:style w:type="paragraph" w:styleId="ab">
+  <w:style w:type="paragraph" w:styleId="NoSpacing">
     <w:name w:val="No Spacing"/>
     <w:uiPriority w:val="1"/>
     <w:qFormat/>
@@ -2076,10 +1889,10 @@
     <w:name w:val="apple-converted-space"/>
     <w:rsid w:val="00320925"/>
   </w:style>
-  <w:style w:type="paragraph" w:styleId="ac">
+  <w:style w:type="paragraph" w:styleId="BalloonText">
     <w:name w:val="Balloon Text"/>
-    <w:basedOn w:val="a"/>
-    <w:link w:val="ad"/>
+    <w:basedOn w:val="Normal"/>
+    <w:link w:val="BalloonTextChar"/>
     <w:uiPriority w:val="99"/>
     <w:semiHidden/>
     <w:unhideWhenUsed/>
@@ -2093,10 +1906,10 @@
       <w:szCs w:val="16"/>
     </w:rPr>
   </w:style>
-  <w:style w:type="character" w:customStyle="1" w:styleId="ad">
-    <w:name w:val="Текст выноски Знак"/>
-    <w:basedOn w:val="a0"/>
-    <w:link w:val="ac"/>
+  <w:style w:type="character" w:customStyle="1" w:styleId="BalloonTextChar">
+    <w:name w:val="Balloon Text Char"/>
+    <w:basedOn w:val="DefaultParagraphFont"/>
+    <w:link w:val="BalloonText"/>
     <w:uiPriority w:val="99"/>
     <w:semiHidden/>
     <w:rsid w:val="00AF1295"/>
@@ -2261,7 +2074,7 @@
     <w:lsdException w:name="Bibliography" w:uiPriority="37"/>
     <w:lsdException w:name="TOC Heading" w:uiPriority="39" w:qFormat="1"/>
   </w:latentStyles>
-  <w:style w:type="paragraph" w:default="1" w:styleId="a">
+  <w:style w:type="paragraph" w:default="1" w:styleId="Normal">
     <w:name w:val="Normal"/>
     <w:qFormat/>
     <w:pPr>
@@ -2273,11 +2086,11 @@
       <w:lang w:val="ru-RU" w:eastAsia="ru-RU"/>
     </w:rPr>
   </w:style>
-  <w:style w:type="paragraph" w:styleId="1">
+  <w:style w:type="paragraph" w:styleId="Heading1">
     <w:name w:val="heading 1"/>
-    <w:basedOn w:val="a"/>
-    <w:next w:val="a"/>
-    <w:link w:val="10"/>
+    <w:basedOn w:val="Normal"/>
+    <w:next w:val="Normal"/>
+    <w:link w:val="Heading1Char"/>
     <w:uiPriority w:val="9"/>
     <w:qFormat/>
     <w:rsid w:val="002F48A2"/>
@@ -2295,11 +2108,11 @@
       <w:szCs w:val="32"/>
     </w:rPr>
   </w:style>
-  <w:style w:type="paragraph" w:styleId="2">
+  <w:style w:type="paragraph" w:styleId="Heading2">
     <w:name w:val="heading 2"/>
-    <w:basedOn w:val="a"/>
-    <w:next w:val="a"/>
-    <w:link w:val="20"/>
+    <w:basedOn w:val="Normal"/>
+    <w:next w:val="Normal"/>
+    <w:link w:val="Heading2Char"/>
     <w:uiPriority w:val="9"/>
     <w:qFormat/>
     <w:rsid w:val="00860D15"/>
@@ -2318,13 +2131,13 @@
       <w:szCs w:val="28"/>
     </w:rPr>
   </w:style>
-  <w:style w:type="character" w:default="1" w:styleId="a0">
+  <w:style w:type="character" w:default="1" w:styleId="DefaultParagraphFont">
     <w:name w:val="Default Paragraph Font"/>
     <w:uiPriority w:val="1"/>
     <w:semiHidden/>
     <w:unhideWhenUsed/>
   </w:style>
-  <w:style w:type="table" w:default="1" w:styleId="a1">
+  <w:style w:type="table" w:default="1" w:styleId="TableNormal">
     <w:name w:val="Normal Table"/>
     <w:uiPriority w:val="99"/>
     <w:semiHidden/>
@@ -2339,15 +2152,15 @@
       </w:tblCellMar>
     </w:tblPr>
   </w:style>
-  <w:style w:type="numbering" w:default="1" w:styleId="a2">
+  <w:style w:type="numbering" w:default="1" w:styleId="NoList">
     <w:name w:val="No List"/>
     <w:uiPriority w:val="99"/>
     <w:semiHidden/>
     <w:unhideWhenUsed/>
   </w:style>
-  <w:style w:type="paragraph" w:styleId="a3">
+  <w:style w:type="paragraph" w:styleId="ListParagraph">
     <w:name w:val="List Paragraph"/>
-    <w:basedOn w:val="a"/>
+    <w:basedOn w:val="Normal"/>
     <w:uiPriority w:val="34"/>
     <w:qFormat/>
     <w:rsid w:val="00F752C8"/>
@@ -2355,10 +2168,10 @@
       <w:ind w:left="708"/>
     </w:pPr>
   </w:style>
-  <w:style w:type="paragraph" w:styleId="a4">
+  <w:style w:type="paragraph" w:styleId="Header">
     <w:name w:val="header"/>
-    <w:basedOn w:val="a"/>
-    <w:link w:val="a5"/>
+    <w:basedOn w:val="Normal"/>
+    <w:link w:val="HeaderChar"/>
     <w:unhideWhenUsed/>
     <w:rsid w:val="006E16DF"/>
     <w:pPr>
@@ -2368,19 +2181,19 @@
       </w:tabs>
     </w:pPr>
   </w:style>
-  <w:style w:type="character" w:customStyle="1" w:styleId="a5">
-    <w:name w:val="Верхний колонтитул Знак"/>
-    <w:link w:val="a4"/>
+  <w:style w:type="character" w:customStyle="1" w:styleId="HeaderChar">
+    <w:name w:val="Header Char"/>
+    <w:link w:val="Header"/>
     <w:rsid w:val="006E16DF"/>
     <w:rPr>
       <w:sz w:val="22"/>
       <w:szCs w:val="22"/>
     </w:rPr>
   </w:style>
-  <w:style w:type="paragraph" w:styleId="a6">
+  <w:style w:type="paragraph" w:styleId="Footer">
     <w:name w:val="footer"/>
-    <w:basedOn w:val="a"/>
-    <w:link w:val="a7"/>
+    <w:basedOn w:val="Normal"/>
+    <w:link w:val="FooterChar"/>
     <w:uiPriority w:val="99"/>
     <w:unhideWhenUsed/>
     <w:rsid w:val="006E16DF"/>
@@ -2391,9 +2204,9 @@
       </w:tabs>
     </w:pPr>
   </w:style>
-  <w:style w:type="character" w:customStyle="1" w:styleId="a7">
-    <w:name w:val="Нижний колонтитул Знак"/>
-    <w:link w:val="a6"/>
+  <w:style w:type="character" w:customStyle="1" w:styleId="FooterChar">
+    <w:name w:val="Footer Char"/>
+    <w:link w:val="Footer"/>
     <w:uiPriority w:val="99"/>
     <w:rsid w:val="006E16DF"/>
     <w:rPr>
@@ -2401,9 +2214,9 @@
       <w:szCs w:val="22"/>
     </w:rPr>
   </w:style>
-  <w:style w:type="character" w:customStyle="1" w:styleId="10">
-    <w:name w:val="Заголовок 1 Знак"/>
-    <w:link w:val="1"/>
+  <w:style w:type="character" w:customStyle="1" w:styleId="Heading1Char">
+    <w:name w:val="Heading 1 Char"/>
+    <w:link w:val="Heading1"/>
     <w:uiPriority w:val="9"/>
     <w:rsid w:val="002F48A2"/>
     <w:rPr>
@@ -2415,9 +2228,9 @@
       <w:szCs w:val="32"/>
     </w:rPr>
   </w:style>
-  <w:style w:type="table" w:styleId="a8">
+  <w:style w:type="table" w:styleId="TableGrid">
     <w:name w:val="Table Grid"/>
-    <w:basedOn w:val="a1"/>
+    <w:basedOn w:val="TableNormal"/>
     <w:rsid w:val="002324AF"/>
     <w:pPr>
       <w:widowControl w:val="0"/>
@@ -2429,7 +2242,6 @@
       <w:rFonts w:ascii="Times New Roman" w:hAnsi="Times New Roman"/>
     </w:rPr>
     <w:tblPr>
-      <w:tblInd w:w="0" w:type="dxa"/>
       <w:tblBorders>
         <w:top w:val="single" w:sz="4" w:space="0" w:color="auto"/>
         <w:left w:val="single" w:sz="4" w:space="0" w:color="auto"/>
@@ -2438,17 +2250,11 @@
         <w:insideH w:val="single" w:sz="4" w:space="0" w:color="auto"/>
         <w:insideV w:val="single" w:sz="4" w:space="0" w:color="auto"/>
       </w:tblBorders>
-      <w:tblCellMar>
-        <w:top w:w="0" w:type="dxa"/>
-        <w:left w:w="108" w:type="dxa"/>
-        <w:bottom w:w="0" w:type="dxa"/>
-        <w:right w:w="108" w:type="dxa"/>
-      </w:tblCellMar>
     </w:tblPr>
   </w:style>
-  <w:style w:type="character" w:customStyle="1" w:styleId="20">
-    <w:name w:val="Заголовок 2 Знак"/>
-    <w:link w:val="2"/>
+  <w:style w:type="character" w:customStyle="1" w:styleId="Heading2Char">
+    <w:name w:val="Heading 2 Char"/>
+    <w:link w:val="Heading2"/>
     <w:uiPriority w:val="9"/>
     <w:semiHidden/>
     <w:rsid w:val="00860D15"/>
@@ -2462,11 +2268,11 @@
       <w:szCs w:val="28"/>
     </w:rPr>
   </w:style>
-  <w:style w:type="paragraph" w:styleId="a9">
+  <w:style w:type="paragraph" w:styleId="Subtitle">
     <w:name w:val="Subtitle"/>
-    <w:basedOn w:val="a"/>
-    <w:next w:val="a"/>
-    <w:link w:val="aa"/>
+    <w:basedOn w:val="Normal"/>
+    <w:next w:val="Normal"/>
+    <w:link w:val="SubtitleChar"/>
     <w:qFormat/>
     <w:rsid w:val="00860D15"/>
     <w:pPr>
@@ -2481,9 +2287,9 @@
       <w:lang w:eastAsia="en-US"/>
     </w:rPr>
   </w:style>
-  <w:style w:type="character" w:customStyle="1" w:styleId="aa">
-    <w:name w:val="Подзаголовок Знак"/>
-    <w:link w:val="a9"/>
+  <w:style w:type="character" w:customStyle="1" w:styleId="SubtitleChar">
+    <w:name w:val="Subtitle Char"/>
+    <w:link w:val="Subtitle"/>
     <w:rsid w:val="00860D15"/>
     <w:rPr>
       <w:rFonts w:ascii="Cambria" w:hAnsi="Cambria"/>
@@ -2492,7 +2298,7 @@
       <w:lang w:eastAsia="en-US"/>
     </w:rPr>
   </w:style>
-  <w:style w:type="paragraph" w:styleId="ab">
+  <w:style w:type="paragraph" w:styleId="NoSpacing">
     <w:name w:val="No Spacing"/>
     <w:uiPriority w:val="1"/>
     <w:qFormat/>
@@ -2512,10 +2318,10 @@
     <w:name w:val="apple-converted-space"/>
     <w:rsid w:val="00320925"/>
   </w:style>
-  <w:style w:type="paragraph" w:styleId="ac">
+  <w:style w:type="paragraph" w:styleId="BalloonText">
     <w:name w:val="Balloon Text"/>
-    <w:basedOn w:val="a"/>
-    <w:link w:val="ad"/>
+    <w:basedOn w:val="Normal"/>
+    <w:link w:val="BalloonTextChar"/>
     <w:uiPriority w:val="99"/>
     <w:semiHidden/>
     <w:unhideWhenUsed/>
@@ -2529,10 +2335,10 @@
       <w:szCs w:val="16"/>
     </w:rPr>
   </w:style>
-  <w:style w:type="character" w:customStyle="1" w:styleId="ad">
-    <w:name w:val="Текст выноски Знак"/>
-    <w:basedOn w:val="a0"/>
-    <w:link w:val="ac"/>
+  <w:style w:type="character" w:customStyle="1" w:styleId="BalloonTextChar">
+    <w:name w:val="Balloon Text Char"/>
+    <w:basedOn w:val="DefaultParagraphFont"/>
+    <w:link w:val="BalloonText"/>
     <w:uiPriority w:val="99"/>
     <w:semiHidden/>
     <w:rsid w:val="00AF1295"/>
@@ -2801,7 +2607,7 @@
   <a:extraClrSchemeLst/>
   <a:extLst>
     <a:ext uri="{05A4C25C-085E-4340-85A3-A5531E510DB2}">
-      <thm15:themeFamily xmlns="" xmlns:thm15="http://schemas.microsoft.com/office/thememl/2012/main" name="Office Theme" id="{62F939B6-93AF-4DB8-9C6B-D6C7DFDC589F}" vid="{4A3C46E8-61CC-4603-A589-7422A47A8E4A}"/>
+      <thm15:themeFamily xmlns:thm15="http://schemas.microsoft.com/office/thememl/2012/main" xmlns="" name="Office Theme" id="{62F939B6-93AF-4DB8-9C6B-D6C7DFDC589F}" vid="{4A3C46E8-61CC-4603-A589-7422A47A8E4A}"/>
     </a:ext>
   </a:extLst>
 </a:theme>

</xml_diff>